<commit_message>
Update Table of Contents format
</commit_message>
<xml_diff>
--- a/Thesis_and_Cover_Template.docx
+++ b/Thesis_and_Cover_Template.docx
@@ -1323,7 +1323,6 @@
         <w:pStyle w:val="TOC1"/>
         <w:rPr>
           <w:rFonts w:eastAsiaTheme="minorEastAsia"/>
-          <w:noProof/>
           <w:sz w:val="22"/>
           <w:lang w:eastAsia="en-GB"/>
         </w:rPr>
@@ -1342,14 +1341,12 @@
           <w:rPr>
             <w:rStyle w:val="Hyperlink"/>
             <w:rFonts w:ascii="Cambria Math" w:hAnsi="Cambria Math"/>
-            <w:noProof/>
           </w:rPr>
           <w:t>1</w:t>
         </w:r>
         <w:r>
           <w:rPr>
             <w:rFonts w:eastAsiaTheme="minorEastAsia"/>
-            <w:noProof/>
             <w:sz w:val="22"/>
             <w:lang w:eastAsia="en-GB"/>
           </w:rPr>
@@ -1358,54 +1355,47 @@
         <w:r>
           <w:rPr>
             <w:rStyle w:val="Hyperlink"/>
-            <w:noProof/>
+            <w:color w:val="auto"/>
           </w:rPr>
           <w:t>Introduction</w:t>
         </w:r>
         <w:r>
           <w:rPr>
-            <w:noProof/>
             <w:webHidden/>
           </w:rPr>
           <w:tab/>
         </w:r>
         <w:r>
           <w:rPr>
-            <w:noProof/>
             <w:webHidden/>
           </w:rPr>
           <w:fldChar w:fldCharType="begin"/>
         </w:r>
         <w:r>
           <w:rPr>
-            <w:noProof/>
             <w:webHidden/>
           </w:rPr>
           <w:instrText xml:space="preserve"> PAGEREF _Toc63327304 \h </w:instrText>
         </w:r>
         <w:r>
           <w:rPr>
-            <w:noProof/>
-            <w:webHidden/>
-          </w:rPr>
-        </w:r>
-        <w:r>
-          <w:rPr>
-            <w:noProof/>
+            <w:webHidden/>
+          </w:rPr>
+        </w:r>
+        <w:r>
+          <w:rPr>
             <w:webHidden/>
           </w:rPr>
           <w:fldChar w:fldCharType="separate"/>
         </w:r>
         <w:r>
           <w:rPr>
-            <w:noProof/>
             <w:webHidden/>
           </w:rPr>
           <w:t>1</w:t>
         </w:r>
         <w:r>
           <w:rPr>
-            <w:noProof/>
             <w:webHidden/>
           </w:rPr>
           <w:fldChar w:fldCharType="end"/>
@@ -1837,7 +1827,6 @@
         <w:pStyle w:val="TOC1"/>
         <w:rPr>
           <w:rFonts w:eastAsiaTheme="minorEastAsia"/>
-          <w:noProof/>
           <w:sz w:val="22"/>
           <w:lang w:eastAsia="en-GB"/>
         </w:rPr>
@@ -1847,14 +1836,12 @@
           <w:rPr>
             <w:rStyle w:val="Hyperlink"/>
             <w:rFonts w:ascii="Cambria Math" w:hAnsi="Cambria Math"/>
-            <w:noProof/>
           </w:rPr>
           <w:t>2</w:t>
         </w:r>
         <w:r>
           <w:rPr>
             <w:rFonts w:eastAsiaTheme="minorEastAsia"/>
-            <w:noProof/>
             <w:sz w:val="22"/>
             <w:lang w:eastAsia="en-GB"/>
           </w:rPr>
@@ -1863,54 +1850,46 @@
         <w:r>
           <w:rPr>
             <w:rStyle w:val="Hyperlink"/>
-            <w:noProof/>
           </w:rPr>
           <w:t>Methods</w:t>
         </w:r>
         <w:r>
           <w:rPr>
-            <w:noProof/>
             <w:webHidden/>
           </w:rPr>
           <w:tab/>
         </w:r>
         <w:r>
           <w:rPr>
-            <w:noProof/>
             <w:webHidden/>
           </w:rPr>
           <w:fldChar w:fldCharType="begin"/>
         </w:r>
         <w:r>
           <w:rPr>
-            <w:noProof/>
             <w:webHidden/>
           </w:rPr>
           <w:instrText xml:space="preserve"> PAGEREF _Toc63327310 \h </w:instrText>
         </w:r>
         <w:r>
           <w:rPr>
-            <w:noProof/>
-            <w:webHidden/>
-          </w:rPr>
-        </w:r>
-        <w:r>
-          <w:rPr>
-            <w:noProof/>
+            <w:webHidden/>
+          </w:rPr>
+        </w:r>
+        <w:r>
+          <w:rPr>
             <w:webHidden/>
           </w:rPr>
           <w:fldChar w:fldCharType="separate"/>
         </w:r>
         <w:r>
           <w:rPr>
-            <w:noProof/>
             <w:webHidden/>
           </w:rPr>
           <w:t>5</w:t>
         </w:r>
         <w:r>
           <w:rPr>
-            <w:noProof/>
             <w:webHidden/>
           </w:rPr>
           <w:fldChar w:fldCharType="end"/>
@@ -2510,7 +2489,6 @@
         <w:pStyle w:val="TOC1"/>
         <w:rPr>
           <w:rFonts w:eastAsiaTheme="minorEastAsia"/>
-          <w:noProof/>
           <w:sz w:val="22"/>
           <w:lang w:eastAsia="en-GB"/>
         </w:rPr>
@@ -2520,14 +2498,12 @@
           <w:rPr>
             <w:rStyle w:val="Hyperlink"/>
             <w:rFonts w:ascii="Cambria Math" w:hAnsi="Cambria Math"/>
-            <w:noProof/>
           </w:rPr>
           <w:t>3</w:t>
         </w:r>
         <w:r>
           <w:rPr>
             <w:rFonts w:eastAsiaTheme="minorEastAsia"/>
-            <w:noProof/>
             <w:sz w:val="22"/>
             <w:lang w:eastAsia="en-GB"/>
           </w:rPr>
@@ -2536,54 +2512,46 @@
         <w:r>
           <w:rPr>
             <w:rStyle w:val="Hyperlink"/>
-            <w:noProof/>
           </w:rPr>
           <w:t>Chapter 1</w:t>
         </w:r>
         <w:r>
           <w:rPr>
-            <w:noProof/>
             <w:webHidden/>
           </w:rPr>
           <w:tab/>
         </w:r>
         <w:r>
           <w:rPr>
-            <w:noProof/>
             <w:webHidden/>
           </w:rPr>
           <w:fldChar w:fldCharType="begin"/>
         </w:r>
         <w:r>
           <w:rPr>
-            <w:noProof/>
             <w:webHidden/>
           </w:rPr>
           <w:instrText xml:space="preserve"> PAGEREF _Toc63327318 \h </w:instrText>
         </w:r>
         <w:r>
           <w:rPr>
-            <w:noProof/>
-            <w:webHidden/>
-          </w:rPr>
-        </w:r>
-        <w:r>
-          <w:rPr>
-            <w:noProof/>
+            <w:webHidden/>
+          </w:rPr>
+        </w:r>
+        <w:r>
+          <w:rPr>
             <w:webHidden/>
           </w:rPr>
           <w:fldChar w:fldCharType="separate"/>
         </w:r>
         <w:r>
           <w:rPr>
-            <w:noProof/>
             <w:webHidden/>
           </w:rPr>
           <w:t>7</w:t>
         </w:r>
         <w:r>
           <w:rPr>
-            <w:noProof/>
             <w:webHidden/>
           </w:rPr>
           <w:fldChar w:fldCharType="end"/>
@@ -3183,7 +3151,6 @@
         <w:pStyle w:val="TOC1"/>
         <w:rPr>
           <w:rFonts w:eastAsiaTheme="minorEastAsia"/>
-          <w:noProof/>
           <w:sz w:val="22"/>
           <w:lang w:eastAsia="en-GB"/>
         </w:rPr>
@@ -3193,14 +3160,12 @@
           <w:rPr>
             <w:rStyle w:val="Hyperlink"/>
             <w:rFonts w:ascii="Cambria Math" w:hAnsi="Cambria Math"/>
-            <w:noProof/>
           </w:rPr>
           <w:t>4</w:t>
         </w:r>
         <w:r>
           <w:rPr>
             <w:rFonts w:eastAsiaTheme="minorEastAsia"/>
-            <w:noProof/>
             <w:sz w:val="22"/>
             <w:lang w:eastAsia="en-GB"/>
           </w:rPr>
@@ -3209,54 +3174,46 @@
         <w:r>
           <w:rPr>
             <w:rStyle w:val="Hyperlink"/>
-            <w:noProof/>
           </w:rPr>
           <w:t>Chapter 2</w:t>
         </w:r>
         <w:r>
           <w:rPr>
-            <w:noProof/>
             <w:webHidden/>
           </w:rPr>
           <w:tab/>
         </w:r>
         <w:r>
           <w:rPr>
-            <w:noProof/>
             <w:webHidden/>
           </w:rPr>
           <w:fldChar w:fldCharType="begin"/>
         </w:r>
         <w:r>
           <w:rPr>
-            <w:noProof/>
             <w:webHidden/>
           </w:rPr>
           <w:instrText xml:space="preserve"> PAGEREF _Toc63327326 \h </w:instrText>
         </w:r>
         <w:r>
           <w:rPr>
-            <w:noProof/>
-            <w:webHidden/>
-          </w:rPr>
-        </w:r>
-        <w:r>
-          <w:rPr>
-            <w:noProof/>
+            <w:webHidden/>
+          </w:rPr>
+        </w:r>
+        <w:r>
+          <w:rPr>
             <w:webHidden/>
           </w:rPr>
           <w:fldChar w:fldCharType="separate"/>
         </w:r>
         <w:r>
           <w:rPr>
-            <w:noProof/>
             <w:webHidden/>
           </w:rPr>
           <w:t>9</w:t>
         </w:r>
         <w:r>
           <w:rPr>
-            <w:noProof/>
             <w:webHidden/>
           </w:rPr>
           <w:fldChar w:fldCharType="end"/>
@@ -3856,7 +3813,6 @@
         <w:pStyle w:val="TOC1"/>
         <w:rPr>
           <w:rFonts w:eastAsiaTheme="minorEastAsia"/>
-          <w:noProof/>
           <w:sz w:val="22"/>
           <w:lang w:eastAsia="en-GB"/>
         </w:rPr>
@@ -3866,14 +3822,12 @@
           <w:rPr>
             <w:rStyle w:val="Hyperlink"/>
             <w:rFonts w:ascii="Cambria Math" w:hAnsi="Cambria Math"/>
-            <w:noProof/>
           </w:rPr>
           <w:t>5</w:t>
         </w:r>
         <w:r>
           <w:rPr>
             <w:rFonts w:eastAsiaTheme="minorEastAsia"/>
-            <w:noProof/>
             <w:sz w:val="22"/>
             <w:lang w:eastAsia="en-GB"/>
           </w:rPr>
@@ -3882,54 +3836,46 @@
         <w:r>
           <w:rPr>
             <w:rStyle w:val="Hyperlink"/>
-            <w:noProof/>
           </w:rPr>
           <w:t>Chapter 3</w:t>
         </w:r>
         <w:r>
           <w:rPr>
-            <w:noProof/>
             <w:webHidden/>
           </w:rPr>
           <w:tab/>
         </w:r>
         <w:r>
           <w:rPr>
-            <w:noProof/>
             <w:webHidden/>
           </w:rPr>
           <w:fldChar w:fldCharType="begin"/>
         </w:r>
         <w:r>
           <w:rPr>
-            <w:noProof/>
             <w:webHidden/>
           </w:rPr>
           <w:instrText xml:space="preserve"> PAGEREF _Toc63327334 \h </w:instrText>
         </w:r>
         <w:r>
           <w:rPr>
-            <w:noProof/>
-            <w:webHidden/>
-          </w:rPr>
-        </w:r>
-        <w:r>
-          <w:rPr>
-            <w:noProof/>
+            <w:webHidden/>
+          </w:rPr>
+        </w:r>
+        <w:r>
+          <w:rPr>
             <w:webHidden/>
           </w:rPr>
           <w:fldChar w:fldCharType="separate"/>
         </w:r>
         <w:r>
           <w:rPr>
-            <w:noProof/>
             <w:webHidden/>
           </w:rPr>
           <w:t>11</w:t>
         </w:r>
         <w:r>
           <w:rPr>
-            <w:noProof/>
             <w:webHidden/>
           </w:rPr>
           <w:fldChar w:fldCharType="end"/>
@@ -4445,7 +4391,6 @@
         <w:pStyle w:val="TOC1"/>
         <w:rPr>
           <w:rFonts w:eastAsiaTheme="minorEastAsia"/>
-          <w:noProof/>
           <w:sz w:val="22"/>
           <w:lang w:eastAsia="en-GB"/>
         </w:rPr>
@@ -4455,14 +4400,12 @@
           <w:rPr>
             <w:rStyle w:val="Hyperlink"/>
             <w:rFonts w:ascii="Cambria Math" w:hAnsi="Cambria Math"/>
-            <w:noProof/>
           </w:rPr>
           <w:t>6</w:t>
         </w:r>
         <w:r>
           <w:rPr>
             <w:rFonts w:eastAsiaTheme="minorEastAsia"/>
-            <w:noProof/>
             <w:sz w:val="22"/>
             <w:lang w:eastAsia="en-GB"/>
           </w:rPr>
@@ -4471,54 +4414,46 @@
         <w:r>
           <w:rPr>
             <w:rStyle w:val="Hyperlink"/>
-            <w:noProof/>
           </w:rPr>
           <w:t>Chapter 4</w:t>
         </w:r>
         <w:r>
           <w:rPr>
-            <w:noProof/>
             <w:webHidden/>
           </w:rPr>
           <w:tab/>
         </w:r>
         <w:r>
           <w:rPr>
-            <w:noProof/>
             <w:webHidden/>
           </w:rPr>
           <w:fldChar w:fldCharType="begin"/>
         </w:r>
         <w:r>
           <w:rPr>
-            <w:noProof/>
             <w:webHidden/>
           </w:rPr>
           <w:instrText xml:space="preserve"> PAGEREF _Toc63327341 \h </w:instrText>
         </w:r>
         <w:r>
           <w:rPr>
-            <w:noProof/>
-            <w:webHidden/>
-          </w:rPr>
-        </w:r>
-        <w:r>
-          <w:rPr>
-            <w:noProof/>
+            <w:webHidden/>
+          </w:rPr>
+        </w:r>
+        <w:r>
+          <w:rPr>
             <w:webHidden/>
           </w:rPr>
           <w:fldChar w:fldCharType="separate"/>
         </w:r>
         <w:r>
           <w:rPr>
-            <w:noProof/>
             <w:webHidden/>
           </w:rPr>
           <w:t>13</w:t>
         </w:r>
         <w:r>
           <w:rPr>
-            <w:noProof/>
             <w:webHidden/>
           </w:rPr>
           <w:fldChar w:fldCharType="end"/>
@@ -5034,7 +4969,6 @@
         <w:pStyle w:val="TOC1"/>
         <w:rPr>
           <w:rFonts w:eastAsiaTheme="minorEastAsia"/>
-          <w:noProof/>
           <w:sz w:val="22"/>
           <w:lang w:eastAsia="en-GB"/>
         </w:rPr>
@@ -5044,14 +4978,12 @@
           <w:rPr>
             <w:rStyle w:val="Hyperlink"/>
             <w:rFonts w:ascii="Cambria Math" w:hAnsi="Cambria Math"/>
-            <w:noProof/>
           </w:rPr>
           <w:t>7</w:t>
         </w:r>
         <w:r>
           <w:rPr>
             <w:rFonts w:eastAsiaTheme="minorEastAsia"/>
-            <w:noProof/>
             <w:sz w:val="22"/>
             <w:lang w:eastAsia="en-GB"/>
           </w:rPr>
@@ -5060,54 +4992,46 @@
         <w:r>
           <w:rPr>
             <w:rStyle w:val="Hyperlink"/>
-            <w:noProof/>
           </w:rPr>
           <w:t>Discussion</w:t>
         </w:r>
         <w:r>
           <w:rPr>
-            <w:noProof/>
             <w:webHidden/>
           </w:rPr>
           <w:tab/>
         </w:r>
         <w:r>
           <w:rPr>
-            <w:noProof/>
             <w:webHidden/>
           </w:rPr>
           <w:fldChar w:fldCharType="begin"/>
         </w:r>
         <w:r>
           <w:rPr>
-            <w:noProof/>
             <w:webHidden/>
           </w:rPr>
           <w:instrText xml:space="preserve"> PAGEREF _Toc63327348 \h </w:instrText>
         </w:r>
         <w:r>
           <w:rPr>
-            <w:noProof/>
-            <w:webHidden/>
-          </w:rPr>
-        </w:r>
-        <w:r>
-          <w:rPr>
-            <w:noProof/>
+            <w:webHidden/>
+          </w:rPr>
+        </w:r>
+        <w:r>
+          <w:rPr>
             <w:webHidden/>
           </w:rPr>
           <w:fldChar w:fldCharType="separate"/>
         </w:r>
         <w:r>
           <w:rPr>
-            <w:noProof/>
             <w:webHidden/>
           </w:rPr>
           <w:t>15</w:t>
         </w:r>
         <w:r>
           <w:rPr>
-            <w:noProof/>
             <w:webHidden/>
           </w:rPr>
           <w:fldChar w:fldCharType="end"/>
@@ -5623,7 +5547,6 @@
         <w:pStyle w:val="TOC1"/>
         <w:rPr>
           <w:rFonts w:eastAsiaTheme="minorEastAsia"/>
-          <w:noProof/>
           <w:sz w:val="22"/>
           <w:lang w:eastAsia="en-GB"/>
         </w:rPr>
@@ -5633,14 +5556,12 @@
           <w:rPr>
             <w:rStyle w:val="Hyperlink"/>
             <w:rFonts w:ascii="Cambria Math" w:hAnsi="Cambria Math"/>
-            <w:noProof/>
           </w:rPr>
           <w:t>8</w:t>
         </w:r>
         <w:r>
           <w:rPr>
             <w:rFonts w:eastAsiaTheme="minorEastAsia"/>
-            <w:noProof/>
             <w:sz w:val="22"/>
             <w:lang w:eastAsia="en-GB"/>
           </w:rPr>
@@ -5649,54 +5570,46 @@
         <w:r>
           <w:rPr>
             <w:rStyle w:val="Hyperlink"/>
-            <w:noProof/>
           </w:rPr>
           <w:t>References</w:t>
         </w:r>
         <w:r>
           <w:rPr>
-            <w:noProof/>
             <w:webHidden/>
           </w:rPr>
           <w:tab/>
         </w:r>
         <w:r>
           <w:rPr>
-            <w:noProof/>
             <w:webHidden/>
           </w:rPr>
           <w:fldChar w:fldCharType="begin"/>
         </w:r>
         <w:r>
           <w:rPr>
-            <w:noProof/>
             <w:webHidden/>
           </w:rPr>
           <w:instrText xml:space="preserve"> PAGEREF _Toc63327355 \h </w:instrText>
         </w:r>
         <w:r>
           <w:rPr>
-            <w:noProof/>
-            <w:webHidden/>
-          </w:rPr>
-        </w:r>
-        <w:r>
-          <w:rPr>
-            <w:noProof/>
+            <w:webHidden/>
+          </w:rPr>
+        </w:r>
+        <w:r>
+          <w:rPr>
             <w:webHidden/>
           </w:rPr>
           <w:fldChar w:fldCharType="separate"/>
         </w:r>
         <w:r>
           <w:rPr>
-            <w:noProof/>
             <w:webHidden/>
           </w:rPr>
           <w:t>17</w:t>
         </w:r>
         <w:r>
           <w:rPr>
-            <w:noProof/>
             <w:webHidden/>
           </w:rPr>
           <w:fldChar w:fldCharType="end"/>
@@ -7140,7 +7053,7 @@
         <mc:AlternateContent>
           <mc:Choice Requires="wps">
             <w:drawing>
-              <wp:inline distT="0" distB="0" distL="0" distR="0" wp14:anchorId="46CE1B94" wp14:editId="6C04C452">
+              <wp:inline distT="0" distB="0" distL="0" distR="0" wp14:anchorId="6299EAAA" wp14:editId="45CC6329">
                 <wp:extent cx="4314825" cy="1247775"/>
                 <wp:effectExtent l="0" t="0" r="28575" b="28575"/>
                 <wp:docPr id="1" name="Rectangle 1"/>
@@ -7189,7 +7102,7 @@
           </mc:Choice>
           <mc:Fallback>
             <w:pict>
-              <v:rect w14:anchorId="58E47819" id="Rectangle 1" o:spid="_x0000_s1026" style="width:339.75pt;height:98.25pt;visibility:visible;mso-wrap-style:square;mso-left-percent:-10001;mso-top-percent:-10001;mso-position-horizontal:absolute;mso-position-horizontal-relative:char;mso-position-vertical:absolute;mso-position-vertical-relative:line;mso-left-percent:-10001;mso-top-percent:-10001;v-text-anchor:middle" o:gfxdata="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" filled="f" strokecolor="#1f3763 [1604]" strokeweight="1pt">
+              <v:rect w14:anchorId="6259CDBB" id="Rectangle 1" o:spid="_x0000_s1026" style="width:339.75pt;height:98.25pt;visibility:visible;mso-wrap-style:square;mso-left-percent:-10001;mso-top-percent:-10001;mso-position-horizontal:absolute;mso-position-horizontal-relative:char;mso-position-vertical:absolute;mso-position-vertical-relative:line;mso-left-percent:-10001;mso-top-percent:-10001;v-text-anchor:middle" o:gfxdata="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" filled="f" strokecolor="#1f3763 [1604]" strokeweight="1pt">
                 <w10:anchorlock/>
               </v:rect>
             </w:pict>
@@ -7209,27 +7122,14 @@
       <w:r>
         <w:t xml:space="preserve">Figure </w:t>
       </w:r>
-      <w:r>
-        <w:fldChar w:fldCharType="begin"/>
-      </w:r>
-      <w:r>
-        <w:instrText xml:space="preserve"> SEQ Figure \* ARABIC </w:instrText>
-      </w:r>
-      <w:r>
-        <w:fldChar w:fldCharType="separate"/>
-      </w:r>
-      <w:r>
-        <w:rPr>
-          <w:noProof/>
-        </w:rPr>
-        <w:t>1</w:t>
-      </w:r>
-      <w:r>
-        <w:rPr>
-          <w:noProof/>
-        </w:rPr>
-        <w:fldChar w:fldCharType="end"/>
-      </w:r>
+      <w:fldSimple w:instr=" SEQ Figure \* ARABIC ">
+        <w:r>
+          <w:rPr>
+            <w:noProof/>
+          </w:rPr>
+          <w:t>1</w:t>
+        </w:r>
+      </w:fldSimple>
       <w:r>
         <w:t>.</w:t>
       </w:r>
@@ -7542,27 +7442,14 @@
       <w:r>
         <w:t xml:space="preserve">Table </w:t>
       </w:r>
-      <w:r>
-        <w:fldChar w:fldCharType="begin"/>
-      </w:r>
-      <w:r>
-        <w:instrText xml:space="preserve"> SEQ Table \* ARABIC </w:instrText>
-      </w:r>
-      <w:r>
-        <w:fldChar w:fldCharType="separate"/>
-      </w:r>
-      <w:r>
-        <w:rPr>
-          <w:noProof/>
-        </w:rPr>
-        <w:t>1</w:t>
-      </w:r>
-      <w:r>
-        <w:rPr>
-          <w:noProof/>
-        </w:rPr>
-        <w:fldChar w:fldCharType="end"/>
-      </w:r>
+      <w:fldSimple w:instr=" SEQ Table \* ARABIC ">
+        <w:r>
+          <w:rPr>
+            <w:noProof/>
+          </w:rPr>
+          <w:t>1</w:t>
+        </w:r>
+      </w:fldSimple>
       <w:r>
         <w:t>.1. Title of table 1.</w:t>
       </w:r>
@@ -7712,7 +7599,7 @@
         <mc:AlternateContent>
           <mc:Choice Requires="wps">
             <w:drawing>
-              <wp:inline distT="0" distB="0" distL="0" distR="0" wp14:anchorId="0DEC698A" wp14:editId="41998E67">
+              <wp:inline distT="0" distB="0" distL="0" distR="0" wp14:anchorId="4D04E8D8" wp14:editId="50659536">
                 <wp:extent cx="4314825" cy="1247775"/>
                 <wp:effectExtent l="0" t="0" r="28575" b="28575"/>
                 <wp:docPr id="2" name="Rectangle 2"/>
@@ -7761,7 +7648,7 @@
           </mc:Choice>
           <mc:Fallback>
             <w:pict>
-              <v:rect w14:anchorId="22F2519B" id="Rectangle 2" o:spid="_x0000_s1026" style="width:339.75pt;height:98.25pt;visibility:visible;mso-wrap-style:square;mso-left-percent:-10001;mso-top-percent:-10001;mso-position-horizontal:absolute;mso-position-horizontal-relative:char;mso-position-vertical:absolute;mso-position-vertical-relative:line;mso-left-percent:-10001;mso-top-percent:-10001;v-text-anchor:middle" o:gfxdata="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" filled="f" strokecolor="#1f3763 [1604]" strokeweight="1pt">
+              <v:rect w14:anchorId="6F02F10C" id="Rectangle 2" o:spid="_x0000_s1026" style="width:339.75pt;height:98.25pt;visibility:visible;mso-wrap-style:square;mso-left-percent:-10001;mso-top-percent:-10001;mso-position-horizontal:absolute;mso-position-horizontal-relative:char;mso-position-vertical:absolute;mso-position-vertical-relative:line;mso-left-percent:-10001;mso-top-percent:-10001;v-text-anchor:middle" o:gfxdata="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" filled="f" strokecolor="#1f3763 [1604]" strokeweight="1pt">
                 <w10:anchorlock/>
               </v:rect>
             </w:pict>
@@ -7781,27 +7668,14 @@
       <w:r>
         <w:t xml:space="preserve">Figure </w:t>
       </w:r>
-      <w:r>
-        <w:fldChar w:fldCharType="begin"/>
-      </w:r>
-      <w:r>
-        <w:instrText xml:space="preserve"> SEQ Figure \* ARABIC </w:instrText>
-      </w:r>
-      <w:r>
-        <w:fldChar w:fldCharType="separate"/>
-      </w:r>
-      <w:r>
-        <w:rPr>
-          <w:noProof/>
-        </w:rPr>
-        <w:t>2</w:t>
-      </w:r>
-      <w:r>
-        <w:rPr>
-          <w:noProof/>
-        </w:rPr>
-        <w:fldChar w:fldCharType="end"/>
-      </w:r>
+      <w:fldSimple w:instr=" SEQ Figure \* ARABIC ">
+        <w:r>
+          <w:rPr>
+            <w:noProof/>
+          </w:rPr>
+          <w:t>2</w:t>
+        </w:r>
+      </w:fldSimple>
       <w:r>
         <w:t>.</w:t>
       </w:r>
@@ -8095,27 +7969,14 @@
       <w:r>
         <w:t xml:space="preserve">Table </w:t>
       </w:r>
-      <w:r>
-        <w:fldChar w:fldCharType="begin"/>
-      </w:r>
-      <w:r>
-        <w:instrText xml:space="preserve"> SEQ Table \* ARABIC </w:instrText>
-      </w:r>
-      <w:r>
-        <w:fldChar w:fldCharType="separate"/>
-      </w:r>
-      <w:r>
-        <w:rPr>
-          <w:noProof/>
-        </w:rPr>
-        <w:t>2</w:t>
-      </w:r>
-      <w:r>
-        <w:rPr>
-          <w:noProof/>
-        </w:rPr>
-        <w:fldChar w:fldCharType="end"/>
-      </w:r>
+      <w:fldSimple w:instr=" SEQ Table \* ARABIC ">
+        <w:r>
+          <w:rPr>
+            <w:noProof/>
+          </w:rPr>
+          <w:t>2</w:t>
+        </w:r>
+      </w:fldSimple>
       <w:r>
         <w:t>.1. Title of table 1.</w:t>
       </w:r>
@@ -8258,7 +8119,7 @@
         <mc:AlternateContent>
           <mc:Choice Requires="wps">
             <w:drawing>
-              <wp:inline distT="0" distB="0" distL="0" distR="0" wp14:anchorId="3AF8D2E5" wp14:editId="76BF6DFC">
+              <wp:inline distT="0" distB="0" distL="0" distR="0" wp14:anchorId="641A244A" wp14:editId="59EF0565">
                 <wp:extent cx="4314825" cy="1247775"/>
                 <wp:effectExtent l="0" t="0" r="28575" b="28575"/>
                 <wp:docPr id="3" name="Rectangle 3"/>
@@ -8307,7 +8168,7 @@
           </mc:Choice>
           <mc:Fallback>
             <w:pict>
-              <v:rect w14:anchorId="03EFBFF3" id="Rectangle 3" o:spid="_x0000_s1026" style="width:339.75pt;height:98.25pt;visibility:visible;mso-wrap-style:square;mso-left-percent:-10001;mso-top-percent:-10001;mso-position-horizontal:absolute;mso-position-horizontal-relative:char;mso-position-vertical:absolute;mso-position-vertical-relative:line;mso-left-percent:-10001;mso-top-percent:-10001;v-text-anchor:middle" o:gfxdata="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" filled="f" strokecolor="#1f3763 [1604]" strokeweight="1pt">
+              <v:rect w14:anchorId="2EFE091D" id="Rectangle 3" o:spid="_x0000_s1026" style="width:339.75pt;height:98.25pt;visibility:visible;mso-wrap-style:square;mso-left-percent:-10001;mso-top-percent:-10001;mso-position-horizontal:absolute;mso-position-horizontal-relative:char;mso-position-vertical:absolute;mso-position-vertical-relative:line;mso-left-percent:-10001;mso-top-percent:-10001;v-text-anchor:middle" o:gfxdata="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" filled="f" strokecolor="#1f3763 [1604]" strokeweight="1pt">
                 <w10:anchorlock/>
               </v:rect>
             </w:pict>
@@ -8327,27 +8188,14 @@
       <w:r>
         <w:t xml:space="preserve">Figure </w:t>
       </w:r>
-      <w:r>
-        <w:fldChar w:fldCharType="begin"/>
-      </w:r>
-      <w:r>
-        <w:instrText xml:space="preserve"> SEQ Figure \* ARABIC </w:instrText>
-      </w:r>
-      <w:r>
-        <w:fldChar w:fldCharType="separate"/>
-      </w:r>
-      <w:r>
-        <w:rPr>
-          <w:noProof/>
-        </w:rPr>
-        <w:t>3</w:t>
-      </w:r>
-      <w:r>
-        <w:rPr>
-          <w:noProof/>
-        </w:rPr>
-        <w:fldChar w:fldCharType="end"/>
-      </w:r>
+      <w:fldSimple w:instr=" SEQ Figure \* ARABIC ">
+        <w:r>
+          <w:rPr>
+            <w:noProof/>
+          </w:rPr>
+          <w:t>3</w:t>
+        </w:r>
+      </w:fldSimple>
       <w:r>
         <w:t>.</w:t>
       </w:r>
@@ -8641,27 +8489,14 @@
       <w:r>
         <w:t xml:space="preserve">Table </w:t>
       </w:r>
-      <w:r>
-        <w:fldChar w:fldCharType="begin"/>
-      </w:r>
-      <w:r>
-        <w:instrText xml:space="preserve"> SEQ Table \* ARABIC </w:instrText>
-      </w:r>
-      <w:r>
-        <w:fldChar w:fldCharType="separate"/>
-      </w:r>
-      <w:r>
-        <w:rPr>
-          <w:noProof/>
-        </w:rPr>
-        <w:t>3</w:t>
-      </w:r>
-      <w:r>
-        <w:rPr>
-          <w:noProof/>
-        </w:rPr>
-        <w:fldChar w:fldCharType="end"/>
-      </w:r>
+      <w:fldSimple w:instr=" SEQ Table \* ARABIC ">
+        <w:r>
+          <w:rPr>
+            <w:noProof/>
+          </w:rPr>
+          <w:t>3</w:t>
+        </w:r>
+      </w:fldSimple>
       <w:r>
         <w:t>.1. Title of table 1.</w:t>
       </w:r>
@@ -8804,7 +8639,7 @@
         <mc:AlternateContent>
           <mc:Choice Requires="wps">
             <w:drawing>
-              <wp:inline distT="0" distB="0" distL="0" distR="0" wp14:anchorId="28EB51BD" wp14:editId="66AB766E">
+              <wp:inline distT="0" distB="0" distL="0" distR="0" wp14:anchorId="41AEDDB7" wp14:editId="6C7C9024">
                 <wp:extent cx="4314825" cy="1247775"/>
                 <wp:effectExtent l="0" t="0" r="28575" b="28575"/>
                 <wp:docPr id="4" name="Rectangle 4"/>
@@ -8853,7 +8688,7 @@
           </mc:Choice>
           <mc:Fallback>
             <w:pict>
-              <v:rect w14:anchorId="4BF0BF1D" id="Rectangle 4" o:spid="_x0000_s1026" style="width:339.75pt;height:98.25pt;visibility:visible;mso-wrap-style:square;mso-left-percent:-10001;mso-top-percent:-10001;mso-position-horizontal:absolute;mso-position-horizontal-relative:char;mso-position-vertical:absolute;mso-position-vertical-relative:line;mso-left-percent:-10001;mso-top-percent:-10001;v-text-anchor:middle" o:gfxdata="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" filled="f" strokecolor="#1f3763 [1604]" strokeweight="1pt">
+              <v:rect w14:anchorId="4CB02177" id="Rectangle 4" o:spid="_x0000_s1026" style="width:339.75pt;height:98.25pt;visibility:visible;mso-wrap-style:square;mso-left-percent:-10001;mso-top-percent:-10001;mso-position-horizontal:absolute;mso-position-horizontal-relative:char;mso-position-vertical:absolute;mso-position-vertical-relative:line;mso-left-percent:-10001;mso-top-percent:-10001;v-text-anchor:middle" o:gfxdata="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" filled="f" strokecolor="#1f3763 [1604]" strokeweight="1pt">
                 <w10:anchorlock/>
               </v:rect>
             </w:pict>
@@ -8873,27 +8708,14 @@
       <w:r>
         <w:t xml:space="preserve">Figure </w:t>
       </w:r>
-      <w:r>
-        <w:fldChar w:fldCharType="begin"/>
-      </w:r>
-      <w:r>
-        <w:instrText xml:space="preserve"> SEQ Figure \* ARABIC </w:instrText>
-      </w:r>
-      <w:r>
-        <w:fldChar w:fldCharType="separate"/>
-      </w:r>
-      <w:r>
-        <w:rPr>
-          <w:noProof/>
-        </w:rPr>
-        <w:t>4</w:t>
-      </w:r>
-      <w:r>
-        <w:rPr>
-          <w:noProof/>
-        </w:rPr>
-        <w:fldChar w:fldCharType="end"/>
-      </w:r>
+      <w:fldSimple w:instr=" SEQ Figure \* ARABIC ">
+        <w:r>
+          <w:rPr>
+            <w:noProof/>
+          </w:rPr>
+          <w:t>4</w:t>
+        </w:r>
+      </w:fldSimple>
       <w:r>
         <w:t>.</w:t>
       </w:r>
@@ -9187,27 +9009,14 @@
       <w:r>
         <w:t xml:space="preserve">Table </w:t>
       </w:r>
-      <w:r>
-        <w:fldChar w:fldCharType="begin"/>
-      </w:r>
-      <w:r>
-        <w:instrText xml:space="preserve"> SEQ Table \* ARABIC </w:instrText>
-      </w:r>
-      <w:r>
-        <w:fldChar w:fldCharType="separate"/>
-      </w:r>
-      <w:r>
-        <w:rPr>
-          <w:noProof/>
-        </w:rPr>
-        <w:t>4</w:t>
-      </w:r>
-      <w:r>
-        <w:rPr>
-          <w:noProof/>
-        </w:rPr>
-        <w:fldChar w:fldCharType="end"/>
-      </w:r>
+      <w:fldSimple w:instr=" SEQ Table \* ARABIC ">
+        <w:r>
+          <w:rPr>
+            <w:noProof/>
+          </w:rPr>
+          <w:t>4</w:t>
+        </w:r>
+      </w:fldSimple>
       <w:r>
         <w:t>.1. Title of table 1.</w:t>
       </w:r>
@@ -9337,7 +9146,7 @@
         <mc:AlternateContent>
           <mc:Choice Requires="wps">
             <w:drawing>
-              <wp:inline distT="0" distB="0" distL="0" distR="0" wp14:anchorId="5AEB51B2" wp14:editId="10A9FD8C">
+              <wp:inline distT="0" distB="0" distL="0" distR="0" wp14:anchorId="01B2AD0B" wp14:editId="3EA52B21">
                 <wp:extent cx="4314825" cy="1247775"/>
                 <wp:effectExtent l="0" t="0" r="28575" b="28575"/>
                 <wp:docPr id="5" name="Rectangle 5"/>
@@ -9386,7 +9195,7 @@
           </mc:Choice>
           <mc:Fallback>
             <w:pict>
-              <v:rect w14:anchorId="7B752748" id="Rectangle 5" o:spid="_x0000_s1026" style="width:339.75pt;height:98.25pt;visibility:visible;mso-wrap-style:square;mso-left-percent:-10001;mso-top-percent:-10001;mso-position-horizontal:absolute;mso-position-horizontal-relative:char;mso-position-vertical:absolute;mso-position-vertical-relative:line;mso-left-percent:-10001;mso-top-percent:-10001;v-text-anchor:middle" o:gfxdata="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" filled="f" strokecolor="#1f3763 [1604]" strokeweight="1pt">
+              <v:rect w14:anchorId="22C264A7" id="Rectangle 5" o:spid="_x0000_s1026" style="width:339.75pt;height:98.25pt;visibility:visible;mso-wrap-style:square;mso-left-percent:-10001;mso-top-percent:-10001;mso-position-horizontal:absolute;mso-position-horizontal-relative:char;mso-position-vertical:absolute;mso-position-vertical-relative:line;mso-left-percent:-10001;mso-top-percent:-10001;v-text-anchor:middle" o:gfxdata="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" filled="f" strokecolor="#1f3763 [1604]" strokeweight="1pt">
                 <w10:anchorlock/>
               </v:rect>
             </w:pict>
@@ -9406,27 +9215,14 @@
       <w:r>
         <w:t xml:space="preserve">Figure </w:t>
       </w:r>
-      <w:r>
-        <w:fldChar w:fldCharType="begin"/>
-      </w:r>
-      <w:r>
-        <w:instrText xml:space="preserve"> SEQ Figure \* ARABIC </w:instrText>
-      </w:r>
-      <w:r>
-        <w:fldChar w:fldCharType="separate"/>
-      </w:r>
-      <w:r>
-        <w:rPr>
-          <w:noProof/>
-        </w:rPr>
-        <w:t>5</w:t>
-      </w:r>
-      <w:r>
-        <w:rPr>
-          <w:noProof/>
-        </w:rPr>
-        <w:fldChar w:fldCharType="end"/>
-      </w:r>
+      <w:fldSimple w:instr=" SEQ Figure \* ARABIC ">
+        <w:r>
+          <w:rPr>
+            <w:noProof/>
+          </w:rPr>
+          <w:t>5</w:t>
+        </w:r>
+      </w:fldSimple>
       <w:r>
         <w:t>.</w:t>
       </w:r>
@@ -9720,27 +9516,14 @@
       <w:r>
         <w:t xml:space="preserve">Table </w:t>
       </w:r>
-      <w:r>
-        <w:fldChar w:fldCharType="begin"/>
-      </w:r>
-      <w:r>
-        <w:instrText xml:space="preserve"> SEQ Table \* ARABIC </w:instrText>
-      </w:r>
-      <w:r>
-        <w:fldChar w:fldCharType="separate"/>
-      </w:r>
-      <w:r>
-        <w:rPr>
-          <w:noProof/>
-        </w:rPr>
-        <w:t>5</w:t>
-      </w:r>
-      <w:r>
-        <w:rPr>
-          <w:noProof/>
-        </w:rPr>
-        <w:fldChar w:fldCharType="end"/>
-      </w:r>
+      <w:fldSimple w:instr=" SEQ Table \* ARABIC ">
+        <w:r>
+          <w:rPr>
+            <w:noProof/>
+          </w:rPr>
+          <w:t>5</w:t>
+        </w:r>
+      </w:fldSimple>
       <w:r>
         <w:t>.1. Title of table 1.</w:t>
       </w:r>
@@ -9870,7 +9653,7 @@
         <mc:AlternateContent>
           <mc:Choice Requires="wps">
             <w:drawing>
-              <wp:inline distT="0" distB="0" distL="0" distR="0" wp14:anchorId="64709C34" wp14:editId="4F256782">
+              <wp:inline distT="0" distB="0" distL="0" distR="0" wp14:anchorId="61746A4E" wp14:editId="4A1F1098">
                 <wp:extent cx="4314825" cy="1247775"/>
                 <wp:effectExtent l="0" t="0" r="28575" b="28575"/>
                 <wp:docPr id="6" name="Rectangle 6"/>
@@ -9919,7 +9702,7 @@
           </mc:Choice>
           <mc:Fallback>
             <w:pict>
-              <v:rect w14:anchorId="6E971179" id="Rectangle 6" o:spid="_x0000_s1026" style="width:339.75pt;height:98.25pt;visibility:visible;mso-wrap-style:square;mso-left-percent:-10001;mso-top-percent:-10001;mso-position-horizontal:absolute;mso-position-horizontal-relative:char;mso-position-vertical:absolute;mso-position-vertical-relative:line;mso-left-percent:-10001;mso-top-percent:-10001;v-text-anchor:middle" o:gfxdata="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" filled="f" strokecolor="#1f3763 [1604]" strokeweight="1pt">
+              <v:rect w14:anchorId="45B6F362" id="Rectangle 6" o:spid="_x0000_s1026" style="width:339.75pt;height:98.25pt;visibility:visible;mso-wrap-style:square;mso-left-percent:-10001;mso-top-percent:-10001;mso-position-horizontal:absolute;mso-position-horizontal-relative:char;mso-position-vertical:absolute;mso-position-vertical-relative:line;mso-left-percent:-10001;mso-top-percent:-10001;v-text-anchor:middle" o:gfxdata="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" filled="f" strokecolor="#1f3763 [1604]" strokeweight="1pt">
                 <w10:anchorlock/>
               </v:rect>
             </w:pict>
@@ -9939,27 +9722,14 @@
       <w:r>
         <w:t xml:space="preserve">Figure </w:t>
       </w:r>
-      <w:r>
-        <w:fldChar w:fldCharType="begin"/>
-      </w:r>
-      <w:r>
-        <w:instrText xml:space="preserve"> SEQ Figure \* ARABIC </w:instrText>
-      </w:r>
-      <w:r>
-        <w:fldChar w:fldCharType="separate"/>
-      </w:r>
-      <w:r>
-        <w:rPr>
-          <w:noProof/>
-        </w:rPr>
-        <w:t>6</w:t>
-      </w:r>
-      <w:r>
-        <w:rPr>
-          <w:noProof/>
-        </w:rPr>
-        <w:fldChar w:fldCharType="end"/>
-      </w:r>
+      <w:fldSimple w:instr=" SEQ Figure \* ARABIC ">
+        <w:r>
+          <w:rPr>
+            <w:noProof/>
+          </w:rPr>
+          <w:t>6</w:t>
+        </w:r>
+      </w:fldSimple>
       <w:r>
         <w:t>.</w:t>
       </w:r>
@@ -10253,27 +10023,14 @@
       <w:r>
         <w:t xml:space="preserve">Table </w:t>
       </w:r>
-      <w:r>
-        <w:fldChar w:fldCharType="begin"/>
-      </w:r>
-      <w:r>
-        <w:instrText xml:space="preserve"> SEQ Table \* ARABIC </w:instrText>
-      </w:r>
-      <w:r>
-        <w:fldChar w:fldCharType="separate"/>
-      </w:r>
-      <w:r>
-        <w:rPr>
-          <w:noProof/>
-        </w:rPr>
-        <w:t>6</w:t>
-      </w:r>
-      <w:r>
-        <w:rPr>
-          <w:noProof/>
-        </w:rPr>
-        <w:fldChar w:fldCharType="end"/>
-      </w:r>
+      <w:fldSimple w:instr=" SEQ Table \* ARABIC ">
+        <w:r>
+          <w:rPr>
+            <w:noProof/>
+          </w:rPr>
+          <w:t>6</w:t>
+        </w:r>
+      </w:fldSimple>
       <w:r>
         <w:t>.1. Title of table 1.</w:t>
       </w:r>
@@ -10403,7 +10160,7 @@
         <mc:AlternateContent>
           <mc:Choice Requires="wps">
             <w:drawing>
-              <wp:inline distT="0" distB="0" distL="0" distR="0" wp14:anchorId="6900C04A" wp14:editId="5CDDBD75">
+              <wp:inline distT="0" distB="0" distL="0" distR="0" wp14:anchorId="24CC8464" wp14:editId="54FFBCC1">
                 <wp:extent cx="4314825" cy="1247775"/>
                 <wp:effectExtent l="0" t="0" r="28575" b="28575"/>
                 <wp:docPr id="7" name="Rectangle 7"/>
@@ -10452,7 +10209,7 @@
           </mc:Choice>
           <mc:Fallback>
             <w:pict>
-              <v:rect w14:anchorId="09F0E176" id="Rectangle 7" o:spid="_x0000_s1026" style="width:339.75pt;height:98.25pt;visibility:visible;mso-wrap-style:square;mso-left-percent:-10001;mso-top-percent:-10001;mso-position-horizontal:absolute;mso-position-horizontal-relative:char;mso-position-vertical:absolute;mso-position-vertical-relative:line;mso-left-percent:-10001;mso-top-percent:-10001;v-text-anchor:middle" o:gfxdata="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" filled="f" strokecolor="#1f3763 [1604]" strokeweight="1pt">
+              <v:rect w14:anchorId="6188927E" id="Rectangle 7" o:spid="_x0000_s1026" style="width:339.75pt;height:98.25pt;visibility:visible;mso-wrap-style:square;mso-left-percent:-10001;mso-top-percent:-10001;mso-position-horizontal:absolute;mso-position-horizontal-relative:char;mso-position-vertical:absolute;mso-position-vertical-relative:line;mso-left-percent:-10001;mso-top-percent:-10001;v-text-anchor:middle" o:gfxdata="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" filled="f" strokecolor="#1f3763 [1604]" strokeweight="1pt">
                 <w10:anchorlock/>
               </v:rect>
             </w:pict>
@@ -10472,27 +10229,14 @@
       <w:r>
         <w:t xml:space="preserve">Figure </w:t>
       </w:r>
-      <w:r>
-        <w:fldChar w:fldCharType="begin"/>
-      </w:r>
-      <w:r>
-        <w:instrText xml:space="preserve"> SEQ Figure \* ARABIC </w:instrText>
-      </w:r>
-      <w:r>
-        <w:fldChar w:fldCharType="separate"/>
-      </w:r>
-      <w:r>
-        <w:rPr>
-          <w:noProof/>
-        </w:rPr>
-        <w:t>7</w:t>
-      </w:r>
-      <w:r>
-        <w:rPr>
-          <w:noProof/>
-        </w:rPr>
-        <w:fldChar w:fldCharType="end"/>
-      </w:r>
+      <w:fldSimple w:instr=" SEQ Figure \* ARABIC ">
+        <w:r>
+          <w:rPr>
+            <w:noProof/>
+          </w:rPr>
+          <w:t>7</w:t>
+        </w:r>
+      </w:fldSimple>
       <w:r>
         <w:t>.</w:t>
       </w:r>
@@ -10786,27 +10530,14 @@
       <w:r>
         <w:t xml:space="preserve">Table </w:t>
       </w:r>
-      <w:r>
-        <w:fldChar w:fldCharType="begin"/>
-      </w:r>
-      <w:r>
-        <w:instrText xml:space="preserve"> SEQ Table \* ARABIC </w:instrText>
-      </w:r>
-      <w:r>
-        <w:fldChar w:fldCharType="separate"/>
-      </w:r>
-      <w:r>
-        <w:rPr>
-          <w:noProof/>
-        </w:rPr>
-        <w:t>7</w:t>
-      </w:r>
-      <w:r>
-        <w:rPr>
-          <w:noProof/>
-        </w:rPr>
-        <w:fldChar w:fldCharType="end"/>
-      </w:r>
+      <w:fldSimple w:instr=" SEQ Table \* ARABIC ">
+        <w:r>
+          <w:rPr>
+            <w:noProof/>
+          </w:rPr>
+          <w:t>7</w:t>
+        </w:r>
+      </w:fldSimple>
       <w:r>
         <w:t>.1. Title of table 1.</w:t>
       </w:r>
@@ -11347,7 +11078,7 @@
         <w:spacing w:val="20"/>
         <w:sz w:val="20"/>
       </w:rPr>
-      <w:t>2</w:t>
+      <w:t>1</w:t>
     </w:r>
     <w:r>
       <w:rPr>
@@ -11408,7 +11139,7 @@
         <w:spacing w:val="20"/>
         <w:sz w:val="20"/>
       </w:rPr>
-      <w:t>Methods</w:t>
+      <w:t>Introduction</w:t>
     </w:r>
     <w:r>
       <w:rPr>
@@ -12972,7 +12703,7 @@
     <w:uiPriority w:val="9"/>
     <w:semiHidden/>
     <w:qFormat/>
-    <w:rsid w:val="00732916"/>
+    <w:rsid w:val="00DF7E8B"/>
   </w:style>
   <w:style w:type="paragraph" w:styleId="Heading1">
     <w:name w:val="heading 1"/>
@@ -13416,16 +13147,19 @@
     <w:next w:val="Normal"/>
     <w:uiPriority w:val="39"/>
     <w:qFormat/>
-    <w:rsid w:val="00466948"/>
+    <w:rsid w:val="00DF7E8B"/>
     <w:pPr>
       <w:tabs>
         <w:tab w:val="left" w:pos="709"/>
-        <w:tab w:val="right" w:leader="dot" w:pos="7655"/>
+        <w:tab w:val="right" w:pos="7655"/>
       </w:tabs>
-      <w:spacing w:after="120"/>
-      <w:ind w:left="709" w:right="281" w:hanging="425"/>
+      <w:spacing w:before="240" w:after="120"/>
+      <w:ind w:left="709" w:right="284" w:hanging="284"/>
     </w:pPr>
     <w:rPr>
+      <w:b/>
+      <w:bCs/>
+      <w:noProof/>
       <w:sz w:val="24"/>
     </w:rPr>
   </w:style>
@@ -13436,14 +13170,14 @@
     <w:next w:val="Normal"/>
     <w:uiPriority w:val="39"/>
     <w:qFormat/>
-    <w:rsid w:val="00466948"/>
+    <w:rsid w:val="00DF7E8B"/>
     <w:pPr>
       <w:tabs>
-        <w:tab w:val="left" w:pos="1276"/>
+        <w:tab w:val="left" w:pos="1134"/>
         <w:tab w:val="right" w:leader="dot" w:pos="7655"/>
       </w:tabs>
       <w:spacing w:after="120"/>
-      <w:ind w:left="1276" w:right="281" w:hanging="567"/>
+      <w:ind w:left="1134" w:right="281" w:hanging="425"/>
     </w:pPr>
     <w:rPr>
       <w:sz w:val="24"/>
@@ -13456,14 +13190,14 @@
     <w:next w:val="Normal"/>
     <w:uiPriority w:val="39"/>
     <w:qFormat/>
-    <w:rsid w:val="00466948"/>
+    <w:rsid w:val="00DF7E8B"/>
     <w:pPr>
       <w:tabs>
-        <w:tab w:val="left" w:pos="1985"/>
+        <w:tab w:val="left" w:pos="1701"/>
         <w:tab w:val="right" w:leader="dot" w:pos="7655"/>
       </w:tabs>
       <w:spacing w:after="120"/>
-      <w:ind w:left="1985" w:right="281" w:hanging="709"/>
+      <w:ind w:left="1701" w:right="284" w:hanging="567"/>
     </w:pPr>
     <w:rPr>
       <w:sz w:val="24"/>
@@ -14080,14 +13814,14 @@
     <w:next w:val="Normal"/>
     <w:uiPriority w:val="39"/>
     <w:qFormat/>
-    <w:rsid w:val="00466948"/>
+    <w:rsid w:val="00DF7E8B"/>
     <w:pPr>
       <w:tabs>
-        <w:tab w:val="left" w:pos="2835"/>
+        <w:tab w:val="left" w:pos="2410"/>
         <w:tab w:val="right" w:leader="dot" w:pos="7655"/>
       </w:tabs>
       <w:spacing w:after="120"/>
-      <w:ind w:left="2835" w:right="281" w:hanging="850"/>
+      <w:ind w:left="2410" w:right="281" w:hanging="709"/>
     </w:pPr>
     <w:rPr>
       <w:sz w:val="24"/>

</xml_diff>

<commit_message>
Add Apendix and Fix Figure/Table Caption Labels
</commit_message>
<xml_diff>
--- a/Thesis_and_Cover_Template.docx
+++ b/Thesis_and_Cover_Template.docx
@@ -1338,7 +1338,7 @@
       <w:r>
         <w:fldChar w:fldCharType="separate"/>
       </w:r>
-      <w:hyperlink w:anchor="_Toc63611534" w:history="1">
+      <w:hyperlink w:anchor="_Toc63701363" w:history="1">
         <w:r>
           <w:rPr>
             <w:rStyle w:val="Hyperlink"/>
@@ -1378,7 +1378,7 @@
           <w:rPr>
             <w:webHidden/>
           </w:rPr>
-          <w:instrText xml:space="preserve"> PAGEREF _Toc63611534 \h </w:instrText>
+          <w:instrText xml:space="preserve"> PAGEREF _Toc63701363 \h </w:instrText>
         </w:r>
         <w:r>
           <w:rPr>
@@ -1415,7 +1415,7 @@
           <w:lang w:eastAsia="en-GB"/>
         </w:rPr>
       </w:pPr>
-      <w:hyperlink w:anchor="_Toc63611535" w:history="1">
+      <w:hyperlink w:anchor="_Toc63701364" w:history="1">
         <w:r>
           <w:rPr>
             <w:rStyle w:val="Hyperlink"/>
@@ -1458,7 +1458,7 @@
             <w:noProof/>
             <w:webHidden/>
           </w:rPr>
-          <w:instrText xml:space="preserve"> PAGEREF _Toc63611535 \h </w:instrText>
+          <w:instrText xml:space="preserve"> PAGEREF _Toc63701364 \h </w:instrText>
         </w:r>
         <w:r>
           <w:rPr>
@@ -1499,7 +1499,7 @@
           <w:lang w:eastAsia="en-GB"/>
         </w:rPr>
       </w:pPr>
-      <w:hyperlink w:anchor="_Toc63611536" w:history="1">
+      <w:hyperlink w:anchor="_Toc63701365" w:history="1">
         <w:r>
           <w:rPr>
             <w:rStyle w:val="Hyperlink"/>
@@ -1542,7 +1542,7 @@
             <w:noProof/>
             <w:webHidden/>
           </w:rPr>
-          <w:instrText xml:space="preserve"> PAGEREF _Toc63611536 \h </w:instrText>
+          <w:instrText xml:space="preserve"> PAGEREF _Toc63701365 \h </w:instrText>
         </w:r>
         <w:r>
           <w:rPr>
@@ -1583,7 +1583,7 @@
           <w:lang w:eastAsia="en-GB"/>
         </w:rPr>
       </w:pPr>
-      <w:hyperlink w:anchor="_Toc63611537" w:history="1">
+      <w:hyperlink w:anchor="_Toc63701366" w:history="1">
         <w:r>
           <w:rPr>
             <w:rStyle w:val="Hyperlink"/>
@@ -1626,7 +1626,7 @@
             <w:noProof/>
             <w:webHidden/>
           </w:rPr>
-          <w:instrText xml:space="preserve"> PAGEREF _Toc63611537 \h </w:instrText>
+          <w:instrText xml:space="preserve"> PAGEREF _Toc63701366 \h </w:instrText>
         </w:r>
         <w:r>
           <w:rPr>
@@ -1667,7 +1667,7 @@
           <w:lang w:eastAsia="en-GB"/>
         </w:rPr>
       </w:pPr>
-      <w:hyperlink w:anchor="_Toc63611538" w:history="1">
+      <w:hyperlink w:anchor="_Toc63701367" w:history="1">
         <w:r>
           <w:rPr>
             <w:rStyle w:val="Hyperlink"/>
@@ -1710,7 +1710,7 @@
             <w:noProof/>
             <w:webHidden/>
           </w:rPr>
-          <w:instrText xml:space="preserve"> PAGEREF _Toc63611538 \h </w:instrText>
+          <w:instrText xml:space="preserve"> PAGEREF _Toc63701367 \h </w:instrText>
         </w:r>
         <w:r>
           <w:rPr>
@@ -1751,7 +1751,7 @@
           <w:lang w:eastAsia="en-GB"/>
         </w:rPr>
       </w:pPr>
-      <w:hyperlink w:anchor="_Toc63611539" w:history="1">
+      <w:hyperlink w:anchor="_Toc63701368" w:history="1">
         <w:r>
           <w:rPr>
             <w:rStyle w:val="Hyperlink"/>
@@ -1794,7 +1794,7 @@
             <w:noProof/>
             <w:webHidden/>
           </w:rPr>
-          <w:instrText xml:space="preserve"> PAGEREF _Toc63611539 \h </w:instrText>
+          <w:instrText xml:space="preserve"> PAGEREF _Toc63701368 \h </w:instrText>
         </w:r>
         <w:r>
           <w:rPr>
@@ -1836,7 +1836,7 @@
           <w:lang w:eastAsia="en-GB"/>
         </w:rPr>
       </w:pPr>
-      <w:hyperlink w:anchor="_Toc63611540" w:history="1">
+      <w:hyperlink w:anchor="_Toc63701369" w:history="1">
         <w:r>
           <w:rPr>
             <w:rStyle w:val="Hyperlink"/>
@@ -1876,7 +1876,7 @@
           <w:rPr>
             <w:webHidden/>
           </w:rPr>
-          <w:instrText xml:space="preserve"> PAGEREF _Toc63611540 \h </w:instrText>
+          <w:instrText xml:space="preserve"> PAGEREF _Toc63701369 \h </w:instrText>
         </w:r>
         <w:r>
           <w:rPr>
@@ -1913,7 +1913,7 @@
           <w:lang w:eastAsia="en-GB"/>
         </w:rPr>
       </w:pPr>
-      <w:hyperlink w:anchor="_Toc63611541" w:history="1">
+      <w:hyperlink w:anchor="_Toc63701370" w:history="1">
         <w:r>
           <w:rPr>
             <w:rStyle w:val="Hyperlink"/>
@@ -1956,7 +1956,7 @@
             <w:noProof/>
             <w:webHidden/>
           </w:rPr>
-          <w:instrText xml:space="preserve"> PAGEREF _Toc63611541 \h </w:instrText>
+          <w:instrText xml:space="preserve"> PAGEREF _Toc63701370 \h </w:instrText>
         </w:r>
         <w:r>
           <w:rPr>
@@ -1997,7 +1997,7 @@
           <w:lang w:eastAsia="en-GB"/>
         </w:rPr>
       </w:pPr>
-      <w:hyperlink w:anchor="_Toc63611542" w:history="1">
+      <w:hyperlink w:anchor="_Toc63701371" w:history="1">
         <w:r>
           <w:rPr>
             <w:rStyle w:val="Hyperlink"/>
@@ -2040,7 +2040,7 @@
             <w:noProof/>
             <w:webHidden/>
           </w:rPr>
-          <w:instrText xml:space="preserve"> PAGEREF _Toc63611542 \h </w:instrText>
+          <w:instrText xml:space="preserve"> PAGEREF _Toc63701371 \h </w:instrText>
         </w:r>
         <w:r>
           <w:rPr>
@@ -2081,7 +2081,7 @@
           <w:lang w:eastAsia="en-GB"/>
         </w:rPr>
       </w:pPr>
-      <w:hyperlink w:anchor="_Toc63611543" w:history="1">
+      <w:hyperlink w:anchor="_Toc63701372" w:history="1">
         <w:r>
           <w:rPr>
             <w:rStyle w:val="Hyperlink"/>
@@ -2124,7 +2124,7 @@
             <w:noProof/>
             <w:webHidden/>
           </w:rPr>
-          <w:instrText xml:space="preserve"> PAGEREF _Toc63611543 \h </w:instrText>
+          <w:instrText xml:space="preserve"> PAGEREF _Toc63701372 \h </w:instrText>
         </w:r>
         <w:r>
           <w:rPr>
@@ -2165,7 +2165,7 @@
           <w:lang w:eastAsia="en-GB"/>
         </w:rPr>
       </w:pPr>
-      <w:hyperlink w:anchor="_Toc63611544" w:history="1">
+      <w:hyperlink w:anchor="_Toc63701373" w:history="1">
         <w:r>
           <w:rPr>
             <w:rStyle w:val="Hyperlink"/>
@@ -2208,7 +2208,7 @@
             <w:noProof/>
             <w:webHidden/>
           </w:rPr>
-          <w:instrText xml:space="preserve"> PAGEREF _Toc63611544 \h </w:instrText>
+          <w:instrText xml:space="preserve"> PAGEREF _Toc63701373 \h </w:instrText>
         </w:r>
         <w:r>
           <w:rPr>
@@ -2249,7 +2249,7 @@
           <w:lang w:eastAsia="en-GB"/>
         </w:rPr>
       </w:pPr>
-      <w:hyperlink w:anchor="_Toc63611545" w:history="1">
+      <w:hyperlink w:anchor="_Toc63701374" w:history="1">
         <w:r>
           <w:rPr>
             <w:rStyle w:val="Hyperlink"/>
@@ -2292,7 +2292,7 @@
             <w:noProof/>
             <w:webHidden/>
           </w:rPr>
-          <w:instrText xml:space="preserve"> PAGEREF _Toc63611545 \h </w:instrText>
+          <w:instrText xml:space="preserve"> PAGEREF _Toc63701374 \h </w:instrText>
         </w:r>
         <w:r>
           <w:rPr>
@@ -2333,7 +2333,7 @@
           <w:lang w:eastAsia="en-GB"/>
         </w:rPr>
       </w:pPr>
-      <w:hyperlink w:anchor="_Toc63611546" w:history="1">
+      <w:hyperlink w:anchor="_Toc63701375" w:history="1">
         <w:r>
           <w:rPr>
             <w:rStyle w:val="Hyperlink"/>
@@ -2376,7 +2376,7 @@
             <w:noProof/>
             <w:webHidden/>
           </w:rPr>
-          <w:instrText xml:space="preserve"> PAGEREF _Toc63611546 \h </w:instrText>
+          <w:instrText xml:space="preserve"> PAGEREF _Toc63701375 \h </w:instrText>
         </w:r>
         <w:r>
           <w:rPr>
@@ -2417,7 +2417,7 @@
           <w:lang w:eastAsia="en-GB"/>
         </w:rPr>
       </w:pPr>
-      <w:hyperlink w:anchor="_Toc63611547" w:history="1">
+      <w:hyperlink w:anchor="_Toc63701376" w:history="1">
         <w:r>
           <w:rPr>
             <w:rStyle w:val="Hyperlink"/>
@@ -2460,7 +2460,7 @@
             <w:noProof/>
             <w:webHidden/>
           </w:rPr>
-          <w:instrText xml:space="preserve"> PAGEREF _Toc63611547 \h </w:instrText>
+          <w:instrText xml:space="preserve"> PAGEREF _Toc63701376 \h </w:instrText>
         </w:r>
         <w:r>
           <w:rPr>
@@ -2502,7 +2502,7 @@
           <w:lang w:eastAsia="en-GB"/>
         </w:rPr>
       </w:pPr>
-      <w:hyperlink w:anchor="_Toc63611548" w:history="1">
+      <w:hyperlink w:anchor="_Toc63701377" w:history="1">
         <w:r>
           <w:rPr>
             <w:rStyle w:val="Hyperlink"/>
@@ -2542,7 +2542,7 @@
           <w:rPr>
             <w:webHidden/>
           </w:rPr>
-          <w:instrText xml:space="preserve"> PAGEREF _Toc63611548 \h </w:instrText>
+          <w:instrText xml:space="preserve"> PAGEREF _Toc63701377 \h </w:instrText>
         </w:r>
         <w:r>
           <w:rPr>
@@ -2579,7 +2579,7 @@
           <w:lang w:eastAsia="en-GB"/>
         </w:rPr>
       </w:pPr>
-      <w:hyperlink w:anchor="_Toc63611549" w:history="1">
+      <w:hyperlink w:anchor="_Toc63701378" w:history="1">
         <w:r>
           <w:rPr>
             <w:rStyle w:val="Hyperlink"/>
@@ -2622,7 +2622,7 @@
             <w:noProof/>
             <w:webHidden/>
           </w:rPr>
-          <w:instrText xml:space="preserve"> PAGEREF _Toc63611549 \h </w:instrText>
+          <w:instrText xml:space="preserve"> PAGEREF _Toc63701378 \h </w:instrText>
         </w:r>
         <w:r>
           <w:rPr>
@@ -2663,7 +2663,7 @@
           <w:lang w:eastAsia="en-GB"/>
         </w:rPr>
       </w:pPr>
-      <w:hyperlink w:anchor="_Toc63611550" w:history="1">
+      <w:hyperlink w:anchor="_Toc63701379" w:history="1">
         <w:r>
           <w:rPr>
             <w:rStyle w:val="Hyperlink"/>
@@ -2706,7 +2706,7 @@
             <w:noProof/>
             <w:webHidden/>
           </w:rPr>
-          <w:instrText xml:space="preserve"> PAGEREF _Toc63611550 \h </w:instrText>
+          <w:instrText xml:space="preserve"> PAGEREF _Toc63701379 \h </w:instrText>
         </w:r>
         <w:r>
           <w:rPr>
@@ -2747,7 +2747,7 @@
           <w:lang w:eastAsia="en-GB"/>
         </w:rPr>
       </w:pPr>
-      <w:hyperlink w:anchor="_Toc63611551" w:history="1">
+      <w:hyperlink w:anchor="_Toc63701380" w:history="1">
         <w:r>
           <w:rPr>
             <w:rStyle w:val="Hyperlink"/>
@@ -2790,7 +2790,7 @@
             <w:noProof/>
             <w:webHidden/>
           </w:rPr>
-          <w:instrText xml:space="preserve"> PAGEREF _Toc63611551 \h </w:instrText>
+          <w:instrText xml:space="preserve"> PAGEREF _Toc63701380 \h </w:instrText>
         </w:r>
         <w:r>
           <w:rPr>
@@ -2831,7 +2831,7 @@
           <w:lang w:eastAsia="en-GB"/>
         </w:rPr>
       </w:pPr>
-      <w:hyperlink w:anchor="_Toc63611552" w:history="1">
+      <w:hyperlink w:anchor="_Toc63701381" w:history="1">
         <w:r>
           <w:rPr>
             <w:rStyle w:val="Hyperlink"/>
@@ -2874,7 +2874,7 @@
             <w:noProof/>
             <w:webHidden/>
           </w:rPr>
-          <w:instrText xml:space="preserve"> PAGEREF _Toc63611552 \h </w:instrText>
+          <w:instrText xml:space="preserve"> PAGEREF _Toc63701381 \h </w:instrText>
         </w:r>
         <w:r>
           <w:rPr>
@@ -2915,7 +2915,7 @@
           <w:lang w:eastAsia="en-GB"/>
         </w:rPr>
       </w:pPr>
-      <w:hyperlink w:anchor="_Toc63611553" w:history="1">
+      <w:hyperlink w:anchor="_Toc63701382" w:history="1">
         <w:r>
           <w:rPr>
             <w:rStyle w:val="Hyperlink"/>
@@ -2958,7 +2958,7 @@
             <w:noProof/>
             <w:webHidden/>
           </w:rPr>
-          <w:instrText xml:space="preserve"> PAGEREF _Toc63611553 \h </w:instrText>
+          <w:instrText xml:space="preserve"> PAGEREF _Toc63701382 \h </w:instrText>
         </w:r>
         <w:r>
           <w:rPr>
@@ -2999,7 +2999,7 @@
           <w:lang w:eastAsia="en-GB"/>
         </w:rPr>
       </w:pPr>
-      <w:hyperlink w:anchor="_Toc63611554" w:history="1">
+      <w:hyperlink w:anchor="_Toc63701383" w:history="1">
         <w:r>
           <w:rPr>
             <w:rStyle w:val="Hyperlink"/>
@@ -3042,7 +3042,7 @@
             <w:noProof/>
             <w:webHidden/>
           </w:rPr>
-          <w:instrText xml:space="preserve"> PAGEREF _Toc63611554 \h </w:instrText>
+          <w:instrText xml:space="preserve"> PAGEREF _Toc63701383 \h </w:instrText>
         </w:r>
         <w:r>
           <w:rPr>
@@ -3083,7 +3083,7 @@
           <w:lang w:eastAsia="en-GB"/>
         </w:rPr>
       </w:pPr>
-      <w:hyperlink w:anchor="_Toc63611555" w:history="1">
+      <w:hyperlink w:anchor="_Toc63701384" w:history="1">
         <w:r>
           <w:rPr>
             <w:rStyle w:val="Hyperlink"/>
@@ -3126,7 +3126,7 @@
             <w:noProof/>
             <w:webHidden/>
           </w:rPr>
-          <w:instrText xml:space="preserve"> PAGEREF _Toc63611555 \h </w:instrText>
+          <w:instrText xml:space="preserve"> PAGEREF _Toc63701384 \h </w:instrText>
         </w:r>
         <w:r>
           <w:rPr>
@@ -3168,7 +3168,7 @@
           <w:lang w:eastAsia="en-GB"/>
         </w:rPr>
       </w:pPr>
-      <w:hyperlink w:anchor="_Toc63611556" w:history="1">
+      <w:hyperlink w:anchor="_Toc63701385" w:history="1">
         <w:r>
           <w:rPr>
             <w:rStyle w:val="Hyperlink"/>
@@ -3208,7 +3208,7 @@
           <w:rPr>
             <w:webHidden/>
           </w:rPr>
-          <w:instrText xml:space="preserve"> PAGEREF _Toc63611556 \h </w:instrText>
+          <w:instrText xml:space="preserve"> PAGEREF _Toc63701385 \h </w:instrText>
         </w:r>
         <w:r>
           <w:rPr>
@@ -3245,7 +3245,7 @@
           <w:lang w:eastAsia="en-GB"/>
         </w:rPr>
       </w:pPr>
-      <w:hyperlink w:anchor="_Toc63611557" w:history="1">
+      <w:hyperlink w:anchor="_Toc63701386" w:history="1">
         <w:r>
           <w:rPr>
             <w:rStyle w:val="Hyperlink"/>
@@ -3288,7 +3288,7 @@
             <w:noProof/>
             <w:webHidden/>
           </w:rPr>
-          <w:instrText xml:space="preserve"> PAGEREF _Toc63611557 \h </w:instrText>
+          <w:instrText xml:space="preserve"> PAGEREF _Toc63701386 \h </w:instrText>
         </w:r>
         <w:r>
           <w:rPr>
@@ -3329,7 +3329,7 @@
           <w:lang w:eastAsia="en-GB"/>
         </w:rPr>
       </w:pPr>
-      <w:hyperlink w:anchor="_Toc63611558" w:history="1">
+      <w:hyperlink w:anchor="_Toc63701387" w:history="1">
         <w:r>
           <w:rPr>
             <w:rStyle w:val="Hyperlink"/>
@@ -3372,7 +3372,7 @@
             <w:noProof/>
             <w:webHidden/>
           </w:rPr>
-          <w:instrText xml:space="preserve"> PAGEREF _Toc63611558 \h </w:instrText>
+          <w:instrText xml:space="preserve"> PAGEREF _Toc63701387 \h </w:instrText>
         </w:r>
         <w:r>
           <w:rPr>
@@ -3413,7 +3413,7 @@
           <w:lang w:eastAsia="en-GB"/>
         </w:rPr>
       </w:pPr>
-      <w:hyperlink w:anchor="_Toc63611559" w:history="1">
+      <w:hyperlink w:anchor="_Toc63701388" w:history="1">
         <w:r>
           <w:rPr>
             <w:rStyle w:val="Hyperlink"/>
@@ -3456,7 +3456,7 @@
             <w:noProof/>
             <w:webHidden/>
           </w:rPr>
-          <w:instrText xml:space="preserve"> PAGEREF _Toc63611559 \h </w:instrText>
+          <w:instrText xml:space="preserve"> PAGEREF _Toc63701388 \h </w:instrText>
         </w:r>
         <w:r>
           <w:rPr>
@@ -3489,7 +3489,7 @@
     </w:p>
     <w:p>
       <w:pPr>
-        <w:pStyle w:val="TOC4"/>
+        <w:pStyle w:val="TOC3"/>
         <w:rPr>
           <w:rFonts w:eastAsiaTheme="minorEastAsia"/>
           <w:noProof/>
@@ -3497,13 +3497,13 @@
           <w:lang w:eastAsia="en-GB"/>
         </w:rPr>
       </w:pPr>
-      <w:hyperlink w:anchor="_Toc63611560" w:history="1">
+      <w:hyperlink w:anchor="_Toc63701389" w:history="1">
         <w:r>
           <w:rPr>
             <w:rStyle w:val="Hyperlink"/>
             <w:noProof/>
           </w:rPr>
-          <w:t>4.1.1.2</w:t>
+          <w:t>4.1.2</w:t>
         </w:r>
         <w:r>
           <w:rPr>
@@ -3519,7 +3519,7 @@
             <w:rStyle w:val="Hyperlink"/>
             <w:noProof/>
           </w:rPr>
-          <w:t>Sub-subheader</w:t>
+          <w:t>Next subheader</w:t>
         </w:r>
         <w:r>
           <w:rPr>
@@ -3540,7 +3540,7 @@
             <w:noProof/>
             <w:webHidden/>
           </w:rPr>
-          <w:instrText xml:space="preserve"> PAGEREF _Toc63611560 \h </w:instrText>
+          <w:instrText xml:space="preserve"> PAGEREF _Toc63701389 \h </w:instrText>
         </w:r>
         <w:r>
           <w:rPr>
@@ -3573,7 +3573,7 @@
     </w:p>
     <w:p>
       <w:pPr>
-        <w:pStyle w:val="TOC3"/>
+        <w:pStyle w:val="TOC2"/>
         <w:rPr>
           <w:rFonts w:eastAsiaTheme="minorEastAsia"/>
           <w:noProof/>
@@ -3581,13 +3581,13 @@
           <w:lang w:eastAsia="en-GB"/>
         </w:rPr>
       </w:pPr>
-      <w:hyperlink w:anchor="_Toc63611561" w:history="1">
+      <w:hyperlink w:anchor="_Toc63701390" w:history="1">
         <w:r>
           <w:rPr>
             <w:rStyle w:val="Hyperlink"/>
             <w:noProof/>
           </w:rPr>
-          <w:t>4.1.2</w:t>
+          <w:t>4.2</w:t>
         </w:r>
         <w:r>
           <w:rPr>
@@ -3603,7 +3603,7 @@
             <w:rStyle w:val="Hyperlink"/>
             <w:noProof/>
           </w:rPr>
-          <w:t>Next subheader</w:t>
+          <w:t>Next Header</w:t>
         </w:r>
         <w:r>
           <w:rPr>
@@ -3624,7 +3624,7 @@
             <w:noProof/>
             <w:webHidden/>
           </w:rPr>
-          <w:instrText xml:space="preserve"> PAGEREF _Toc63611561 \h </w:instrText>
+          <w:instrText xml:space="preserve"> PAGEREF _Toc63701390 \h </w:instrText>
         </w:r>
         <w:r>
           <w:rPr>
@@ -3657,7 +3657,7 @@
     </w:p>
     <w:p>
       <w:pPr>
-        <w:pStyle w:val="TOC2"/>
+        <w:pStyle w:val="TOC3"/>
         <w:rPr>
           <w:rFonts w:eastAsiaTheme="minorEastAsia"/>
           <w:noProof/>
@@ -3665,13 +3665,13 @@
           <w:lang w:eastAsia="en-GB"/>
         </w:rPr>
       </w:pPr>
-      <w:hyperlink w:anchor="_Toc63611562" w:history="1">
+      <w:hyperlink w:anchor="_Toc63701391" w:history="1">
         <w:r>
           <w:rPr>
             <w:rStyle w:val="Hyperlink"/>
             <w:noProof/>
           </w:rPr>
-          <w:t>4.2</w:t>
+          <w:t>4.2.1</w:t>
         </w:r>
         <w:r>
           <w:rPr>
@@ -3687,7 +3687,7 @@
             <w:rStyle w:val="Hyperlink"/>
             <w:noProof/>
           </w:rPr>
-          <w:t>Next Header</w:t>
+          <w:t>Next subheader</w:t>
         </w:r>
         <w:r>
           <w:rPr>
@@ -3708,91 +3708,7 @@
             <w:noProof/>
             <w:webHidden/>
           </w:rPr>
-          <w:instrText xml:space="preserve"> PAGEREF _Toc63611562 \h </w:instrText>
-        </w:r>
-        <w:r>
-          <w:rPr>
-            <w:noProof/>
-            <w:webHidden/>
-          </w:rPr>
-        </w:r>
-        <w:r>
-          <w:rPr>
-            <w:noProof/>
-            <w:webHidden/>
-          </w:rPr>
-          <w:fldChar w:fldCharType="separate"/>
-        </w:r>
-        <w:r>
-          <w:rPr>
-            <w:noProof/>
-            <w:webHidden/>
-          </w:rPr>
-          <w:t>9</w:t>
-        </w:r>
-        <w:r>
-          <w:rPr>
-            <w:noProof/>
-            <w:webHidden/>
-          </w:rPr>
-          <w:fldChar w:fldCharType="end"/>
-        </w:r>
-      </w:hyperlink>
-    </w:p>
-    <w:p>
-      <w:pPr>
-        <w:pStyle w:val="TOC3"/>
-        <w:rPr>
-          <w:rFonts w:eastAsiaTheme="minorEastAsia"/>
-          <w:noProof/>
-          <w:sz w:val="22"/>
-          <w:lang w:eastAsia="en-GB"/>
-        </w:rPr>
-      </w:pPr>
-      <w:hyperlink w:anchor="_Toc63611563" w:history="1">
-        <w:r>
-          <w:rPr>
-            <w:rStyle w:val="Hyperlink"/>
-            <w:noProof/>
-          </w:rPr>
-          <w:t>4.2.1</w:t>
-        </w:r>
-        <w:r>
-          <w:rPr>
-            <w:rFonts w:eastAsiaTheme="minorEastAsia"/>
-            <w:noProof/>
-            <w:sz w:val="22"/>
-            <w:lang w:eastAsia="en-GB"/>
-          </w:rPr>
-          <w:tab/>
-        </w:r>
-        <w:r>
-          <w:rPr>
-            <w:rStyle w:val="Hyperlink"/>
-            <w:noProof/>
-          </w:rPr>
-          <w:t>Next subheader</w:t>
-        </w:r>
-        <w:r>
-          <w:rPr>
-            <w:noProof/>
-            <w:webHidden/>
-          </w:rPr>
-          <w:tab/>
-        </w:r>
-        <w:r>
-          <w:rPr>
-            <w:noProof/>
-            <w:webHidden/>
-          </w:rPr>
-          <w:fldChar w:fldCharType="begin"/>
-        </w:r>
-        <w:r>
-          <w:rPr>
-            <w:noProof/>
-            <w:webHidden/>
-          </w:rPr>
-          <w:instrText xml:space="preserve"> PAGEREF _Toc63611563 \h </w:instrText>
+          <w:instrText xml:space="preserve"> PAGEREF _Toc63701391 \h </w:instrText>
         </w:r>
         <w:r>
           <w:rPr>
@@ -3834,7 +3750,7 @@
           <w:lang w:eastAsia="en-GB"/>
         </w:rPr>
       </w:pPr>
-      <w:hyperlink w:anchor="_Toc63611564" w:history="1">
+      <w:hyperlink w:anchor="_Toc63701392" w:history="1">
         <w:r>
           <w:rPr>
             <w:rStyle w:val="Hyperlink"/>
@@ -3874,7 +3790,7 @@
           <w:rPr>
             <w:webHidden/>
           </w:rPr>
-          <w:instrText xml:space="preserve"> PAGEREF _Toc63611564 \h </w:instrText>
+          <w:instrText xml:space="preserve"> PAGEREF _Toc63701392 \h </w:instrText>
         </w:r>
         <w:r>
           <w:rPr>
@@ -3911,7 +3827,7 @@
           <w:lang w:eastAsia="en-GB"/>
         </w:rPr>
       </w:pPr>
-      <w:hyperlink w:anchor="_Toc63611565" w:history="1">
+      <w:hyperlink w:anchor="_Toc63701393" w:history="1">
         <w:r>
           <w:rPr>
             <w:rStyle w:val="Hyperlink"/>
@@ -3954,7 +3870,7 @@
             <w:noProof/>
             <w:webHidden/>
           </w:rPr>
-          <w:instrText xml:space="preserve"> PAGEREF _Toc63611565 \h </w:instrText>
+          <w:instrText xml:space="preserve"> PAGEREF _Toc63701393 \h </w:instrText>
         </w:r>
         <w:r>
           <w:rPr>
@@ -3995,7 +3911,7 @@
           <w:lang w:eastAsia="en-GB"/>
         </w:rPr>
       </w:pPr>
-      <w:hyperlink w:anchor="_Toc63611566" w:history="1">
+      <w:hyperlink w:anchor="_Toc63701394" w:history="1">
         <w:r>
           <w:rPr>
             <w:rStyle w:val="Hyperlink"/>
@@ -4038,7 +3954,7 @@
             <w:noProof/>
             <w:webHidden/>
           </w:rPr>
-          <w:instrText xml:space="preserve"> PAGEREF _Toc63611566 \h </w:instrText>
+          <w:instrText xml:space="preserve"> PAGEREF _Toc63701394 \h </w:instrText>
         </w:r>
         <w:r>
           <w:rPr>
@@ -4079,7 +3995,7 @@
           <w:lang w:eastAsia="en-GB"/>
         </w:rPr>
       </w:pPr>
-      <w:hyperlink w:anchor="_Toc63611567" w:history="1">
+      <w:hyperlink w:anchor="_Toc63701395" w:history="1">
         <w:r>
           <w:rPr>
             <w:rStyle w:val="Hyperlink"/>
@@ -4122,7 +4038,7 @@
             <w:noProof/>
             <w:webHidden/>
           </w:rPr>
-          <w:instrText xml:space="preserve"> PAGEREF _Toc63611567 \h </w:instrText>
+          <w:instrText xml:space="preserve"> PAGEREF _Toc63701395 \h </w:instrText>
         </w:r>
         <w:r>
           <w:rPr>
@@ -4163,7 +4079,7 @@
           <w:lang w:eastAsia="en-GB"/>
         </w:rPr>
       </w:pPr>
-      <w:hyperlink w:anchor="_Toc63611568" w:history="1">
+      <w:hyperlink w:anchor="_Toc63701396" w:history="1">
         <w:r>
           <w:rPr>
             <w:rStyle w:val="Hyperlink"/>
@@ -4206,7 +4122,7 @@
             <w:noProof/>
             <w:webHidden/>
           </w:rPr>
-          <w:instrText xml:space="preserve"> PAGEREF _Toc63611568 \h </w:instrText>
+          <w:instrText xml:space="preserve"> PAGEREF _Toc63701396 \h </w:instrText>
         </w:r>
         <w:r>
           <w:rPr>
@@ -4247,7 +4163,7 @@
           <w:lang w:eastAsia="en-GB"/>
         </w:rPr>
       </w:pPr>
-      <w:hyperlink w:anchor="_Toc63611569" w:history="1">
+      <w:hyperlink w:anchor="_Toc63701397" w:history="1">
         <w:r>
           <w:rPr>
             <w:rStyle w:val="Hyperlink"/>
@@ -4290,7 +4206,7 @@
             <w:noProof/>
             <w:webHidden/>
           </w:rPr>
-          <w:instrText xml:space="preserve"> PAGEREF _Toc63611569 \h </w:instrText>
+          <w:instrText xml:space="preserve"> PAGEREF _Toc63701397 \h </w:instrText>
         </w:r>
         <w:r>
           <w:rPr>
@@ -4331,7 +4247,7 @@
           <w:lang w:eastAsia="en-GB"/>
         </w:rPr>
       </w:pPr>
-      <w:hyperlink w:anchor="_Toc63611570" w:history="1">
+      <w:hyperlink w:anchor="_Toc63701398" w:history="1">
         <w:r>
           <w:rPr>
             <w:rStyle w:val="Hyperlink"/>
@@ -4374,7 +4290,7 @@
             <w:noProof/>
             <w:webHidden/>
           </w:rPr>
-          <w:instrText xml:space="preserve"> PAGEREF _Toc63611570 \h </w:instrText>
+          <w:instrText xml:space="preserve"> PAGEREF _Toc63701398 \h </w:instrText>
         </w:r>
         <w:r>
           <w:rPr>
@@ -4416,7 +4332,7 @@
           <w:lang w:eastAsia="en-GB"/>
         </w:rPr>
       </w:pPr>
-      <w:hyperlink w:anchor="_Toc63611571" w:history="1">
+      <w:hyperlink w:anchor="_Toc63701399" w:history="1">
         <w:r>
           <w:rPr>
             <w:rStyle w:val="Hyperlink"/>
@@ -4456,7 +4372,7 @@
           <w:rPr>
             <w:webHidden/>
           </w:rPr>
-          <w:instrText xml:space="preserve"> PAGEREF _Toc63611571 \h </w:instrText>
+          <w:instrText xml:space="preserve"> PAGEREF _Toc63701399 \h </w:instrText>
         </w:r>
         <w:r>
           <w:rPr>
@@ -4493,7 +4409,7 @@
           <w:lang w:eastAsia="en-GB"/>
         </w:rPr>
       </w:pPr>
-      <w:hyperlink w:anchor="_Toc63611572" w:history="1">
+      <w:hyperlink w:anchor="_Toc63701400" w:history="1">
         <w:r>
           <w:rPr>
             <w:rStyle w:val="Hyperlink"/>
@@ -4536,7 +4452,7 @@
             <w:noProof/>
             <w:webHidden/>
           </w:rPr>
-          <w:instrText xml:space="preserve"> PAGEREF _Toc63611572 \h </w:instrText>
+          <w:instrText xml:space="preserve"> PAGEREF _Toc63701400 \h </w:instrText>
         </w:r>
         <w:r>
           <w:rPr>
@@ -4577,7 +4493,7 @@
           <w:lang w:eastAsia="en-GB"/>
         </w:rPr>
       </w:pPr>
-      <w:hyperlink w:anchor="_Toc63611573" w:history="1">
+      <w:hyperlink w:anchor="_Toc63701401" w:history="1">
         <w:r>
           <w:rPr>
             <w:rStyle w:val="Hyperlink"/>
@@ -4620,7 +4536,7 @@
             <w:noProof/>
             <w:webHidden/>
           </w:rPr>
-          <w:instrText xml:space="preserve"> PAGEREF _Toc63611573 \h </w:instrText>
+          <w:instrText xml:space="preserve"> PAGEREF _Toc63701401 \h </w:instrText>
         </w:r>
         <w:r>
           <w:rPr>
@@ -4661,7 +4577,7 @@
           <w:lang w:eastAsia="en-GB"/>
         </w:rPr>
       </w:pPr>
-      <w:hyperlink w:anchor="_Toc63611574" w:history="1">
+      <w:hyperlink w:anchor="_Toc63701402" w:history="1">
         <w:r>
           <w:rPr>
             <w:rStyle w:val="Hyperlink"/>
@@ -4704,7 +4620,7 @@
             <w:noProof/>
             <w:webHidden/>
           </w:rPr>
-          <w:instrText xml:space="preserve"> PAGEREF _Toc63611574 \h </w:instrText>
+          <w:instrText xml:space="preserve"> PAGEREF _Toc63701402 \h </w:instrText>
         </w:r>
         <w:r>
           <w:rPr>
@@ -4745,7 +4661,7 @@
           <w:lang w:eastAsia="en-GB"/>
         </w:rPr>
       </w:pPr>
-      <w:hyperlink w:anchor="_Toc63611575" w:history="1">
+      <w:hyperlink w:anchor="_Toc63701403" w:history="1">
         <w:r>
           <w:rPr>
             <w:rStyle w:val="Hyperlink"/>
@@ -4788,7 +4704,7 @@
             <w:noProof/>
             <w:webHidden/>
           </w:rPr>
-          <w:instrText xml:space="preserve"> PAGEREF _Toc63611575 \h </w:instrText>
+          <w:instrText xml:space="preserve"> PAGEREF _Toc63701403 \h </w:instrText>
         </w:r>
         <w:r>
           <w:rPr>
@@ -4829,7 +4745,7 @@
           <w:lang w:eastAsia="en-GB"/>
         </w:rPr>
       </w:pPr>
-      <w:hyperlink w:anchor="_Toc63611576" w:history="1">
+      <w:hyperlink w:anchor="_Toc63701404" w:history="1">
         <w:r>
           <w:rPr>
             <w:rStyle w:val="Hyperlink"/>
@@ -4872,7 +4788,7 @@
             <w:noProof/>
             <w:webHidden/>
           </w:rPr>
-          <w:instrText xml:space="preserve"> PAGEREF _Toc63611576 \h </w:instrText>
+          <w:instrText xml:space="preserve"> PAGEREF _Toc63701404 \h </w:instrText>
         </w:r>
         <w:r>
           <w:rPr>
@@ -4913,7 +4829,7 @@
           <w:lang w:eastAsia="en-GB"/>
         </w:rPr>
       </w:pPr>
-      <w:hyperlink w:anchor="_Toc63611577" w:history="1">
+      <w:hyperlink w:anchor="_Toc63701405" w:history="1">
         <w:r>
           <w:rPr>
             <w:rStyle w:val="Hyperlink"/>
@@ -4956,7 +4872,7 @@
             <w:noProof/>
             <w:webHidden/>
           </w:rPr>
-          <w:instrText xml:space="preserve"> PAGEREF _Toc63611577 \h </w:instrText>
+          <w:instrText xml:space="preserve"> PAGEREF _Toc63701405 \h </w:instrText>
         </w:r>
         <w:r>
           <w:rPr>
@@ -4998,7 +4914,7 @@
           <w:lang w:eastAsia="en-GB"/>
         </w:rPr>
       </w:pPr>
-      <w:hyperlink w:anchor="_Toc63611578" w:history="1">
+      <w:hyperlink w:anchor="_Toc63701406" w:history="1">
         <w:r>
           <w:rPr>
             <w:rStyle w:val="Hyperlink"/>
@@ -5038,7 +4954,7 @@
           <w:rPr>
             <w:webHidden/>
           </w:rPr>
-          <w:instrText xml:space="preserve"> PAGEREF _Toc63611578 \h </w:instrText>
+          <w:instrText xml:space="preserve"> PAGEREF _Toc63701406 \h </w:instrText>
         </w:r>
         <w:r>
           <w:rPr>
@@ -5075,7 +4991,7 @@
           <w:lang w:eastAsia="en-GB"/>
         </w:rPr>
       </w:pPr>
-      <w:hyperlink w:anchor="_Toc63611579" w:history="1">
+      <w:hyperlink w:anchor="_Toc63701407" w:history="1">
         <w:r>
           <w:rPr>
             <w:rStyle w:val="Hyperlink"/>
@@ -5118,7 +5034,7 @@
             <w:noProof/>
             <w:webHidden/>
           </w:rPr>
-          <w:instrText xml:space="preserve"> PAGEREF _Toc63611579 \h </w:instrText>
+          <w:instrText xml:space="preserve"> PAGEREF _Toc63701407 \h </w:instrText>
         </w:r>
         <w:r>
           <w:rPr>
@@ -5159,7 +5075,7 @@
           <w:lang w:eastAsia="en-GB"/>
         </w:rPr>
       </w:pPr>
-      <w:hyperlink w:anchor="_Toc63611580" w:history="1">
+      <w:hyperlink w:anchor="_Toc63701408" w:history="1">
         <w:r>
           <w:rPr>
             <w:rStyle w:val="Hyperlink"/>
@@ -5202,7 +5118,7 @@
             <w:noProof/>
             <w:webHidden/>
           </w:rPr>
-          <w:instrText xml:space="preserve"> PAGEREF _Toc63611580 \h </w:instrText>
+          <w:instrText xml:space="preserve"> PAGEREF _Toc63701408 \h </w:instrText>
         </w:r>
         <w:r>
           <w:rPr>
@@ -5243,7 +5159,7 @@
           <w:lang w:eastAsia="en-GB"/>
         </w:rPr>
       </w:pPr>
-      <w:hyperlink w:anchor="_Toc63611581" w:history="1">
+      <w:hyperlink w:anchor="_Toc63701409" w:history="1">
         <w:r>
           <w:rPr>
             <w:rStyle w:val="Hyperlink"/>
@@ -5286,7 +5202,7 @@
             <w:noProof/>
             <w:webHidden/>
           </w:rPr>
-          <w:instrText xml:space="preserve"> PAGEREF _Toc63611581 \h </w:instrText>
+          <w:instrText xml:space="preserve"> PAGEREF _Toc63701409 \h </w:instrText>
         </w:r>
         <w:r>
           <w:rPr>
@@ -5319,7 +5235,7 @@
     </w:p>
     <w:p>
       <w:pPr>
-        <w:pStyle w:val="TOC3"/>
+        <w:pStyle w:val="TOC2"/>
         <w:rPr>
           <w:rFonts w:eastAsiaTheme="minorEastAsia"/>
           <w:noProof/>
@@ -5327,13 +5243,13 @@
           <w:lang w:eastAsia="en-GB"/>
         </w:rPr>
       </w:pPr>
-      <w:hyperlink w:anchor="_Toc63611582" w:history="1">
+      <w:hyperlink w:anchor="_Toc63701410" w:history="1">
         <w:r>
           <w:rPr>
             <w:rStyle w:val="Hyperlink"/>
             <w:noProof/>
           </w:rPr>
-          <w:t>7.1.2</w:t>
+          <w:t>7.2</w:t>
         </w:r>
         <w:r>
           <w:rPr>
@@ -5349,7 +5265,7 @@
             <w:rStyle w:val="Hyperlink"/>
             <w:noProof/>
           </w:rPr>
-          <w:t>Next subheader</w:t>
+          <w:t>Next Header</w:t>
         </w:r>
         <w:r>
           <w:rPr>
@@ -5370,7 +5286,7 @@
             <w:noProof/>
             <w:webHidden/>
           </w:rPr>
-          <w:instrText xml:space="preserve"> PAGEREF _Toc63611582 \h </w:instrText>
+          <w:instrText xml:space="preserve"> PAGEREF _Toc63701410 \h </w:instrText>
         </w:r>
         <w:r>
           <w:rPr>
@@ -5403,7 +5319,7 @@
     </w:p>
     <w:p>
       <w:pPr>
-        <w:pStyle w:val="TOC2"/>
+        <w:pStyle w:val="TOC3"/>
         <w:rPr>
           <w:rFonts w:eastAsiaTheme="minorEastAsia"/>
           <w:noProof/>
@@ -5411,13 +5327,13 @@
           <w:lang w:eastAsia="en-GB"/>
         </w:rPr>
       </w:pPr>
-      <w:hyperlink w:anchor="_Toc63611583" w:history="1">
+      <w:hyperlink w:anchor="_Toc63701411" w:history="1">
         <w:r>
           <w:rPr>
             <w:rStyle w:val="Hyperlink"/>
             <w:noProof/>
           </w:rPr>
-          <w:t>7.2</w:t>
+          <w:t>7.2.1</w:t>
         </w:r>
         <w:r>
           <w:rPr>
@@ -5433,7 +5349,7 @@
             <w:rStyle w:val="Hyperlink"/>
             <w:noProof/>
           </w:rPr>
-          <w:t>Next Header</w:t>
+          <w:t>Next subheader</w:t>
         </w:r>
         <w:r>
           <w:rPr>
@@ -5454,91 +5370,7 @@
             <w:noProof/>
             <w:webHidden/>
           </w:rPr>
-          <w:instrText xml:space="preserve"> PAGEREF _Toc63611583 \h </w:instrText>
-        </w:r>
-        <w:r>
-          <w:rPr>
-            <w:noProof/>
-            <w:webHidden/>
-          </w:rPr>
-        </w:r>
-        <w:r>
-          <w:rPr>
-            <w:noProof/>
-            <w:webHidden/>
-          </w:rPr>
-          <w:fldChar w:fldCharType="separate"/>
-        </w:r>
-        <w:r>
-          <w:rPr>
-            <w:noProof/>
-            <w:webHidden/>
-          </w:rPr>
-          <w:t>15</w:t>
-        </w:r>
-        <w:r>
-          <w:rPr>
-            <w:noProof/>
-            <w:webHidden/>
-          </w:rPr>
-          <w:fldChar w:fldCharType="end"/>
-        </w:r>
-      </w:hyperlink>
-    </w:p>
-    <w:p>
-      <w:pPr>
-        <w:pStyle w:val="TOC3"/>
-        <w:rPr>
-          <w:rFonts w:eastAsiaTheme="minorEastAsia"/>
-          <w:noProof/>
-          <w:sz w:val="22"/>
-          <w:lang w:eastAsia="en-GB"/>
-        </w:rPr>
-      </w:pPr>
-      <w:hyperlink w:anchor="_Toc63611584" w:history="1">
-        <w:r>
-          <w:rPr>
-            <w:rStyle w:val="Hyperlink"/>
-            <w:noProof/>
-          </w:rPr>
-          <w:t>7.2.1</w:t>
-        </w:r>
-        <w:r>
-          <w:rPr>
-            <w:rFonts w:eastAsiaTheme="minorEastAsia"/>
-            <w:noProof/>
-            <w:sz w:val="22"/>
-            <w:lang w:eastAsia="en-GB"/>
-          </w:rPr>
-          <w:tab/>
-        </w:r>
-        <w:r>
-          <w:rPr>
-            <w:rStyle w:val="Hyperlink"/>
-            <w:noProof/>
-          </w:rPr>
-          <w:t>Next subheader</w:t>
-        </w:r>
-        <w:r>
-          <w:rPr>
-            <w:noProof/>
-            <w:webHidden/>
-          </w:rPr>
-          <w:tab/>
-        </w:r>
-        <w:r>
-          <w:rPr>
-            <w:noProof/>
-            <w:webHidden/>
-          </w:rPr>
-          <w:fldChar w:fldCharType="begin"/>
-        </w:r>
-        <w:r>
-          <w:rPr>
-            <w:noProof/>
-            <w:webHidden/>
-          </w:rPr>
-          <w:instrText xml:space="preserve"> PAGEREF _Toc63611584 \h </w:instrText>
+          <w:instrText xml:space="preserve"> PAGEREF _Toc63701411 \h </w:instrText>
         </w:r>
         <w:r>
           <w:rPr>
@@ -5580,7 +5412,7 @@
           <w:lang w:eastAsia="en-GB"/>
         </w:rPr>
       </w:pPr>
-      <w:hyperlink w:anchor="_Toc63611585" w:history="1">
+      <w:hyperlink w:anchor="_Toc63701412" w:history="1">
         <w:r>
           <w:rPr>
             <w:rStyle w:val="Hyperlink"/>
@@ -5620,7 +5452,7 @@
           <w:rPr>
             <w:webHidden/>
           </w:rPr>
-          <w:instrText xml:space="preserve"> PAGEREF _Toc63611585 \h </w:instrText>
+          <w:instrText xml:space="preserve"> PAGEREF _Toc63701412 \h </w:instrText>
         </w:r>
         <w:r>
           <w:rPr>
@@ -5641,6 +5473,168 @@
         </w:r>
         <w:r>
           <w:rPr>
+            <w:webHidden/>
+          </w:rPr>
+          <w:fldChar w:fldCharType="end"/>
+        </w:r>
+      </w:hyperlink>
+    </w:p>
+    <w:p>
+      <w:pPr>
+        <w:pStyle w:val="TOC1"/>
+        <w:rPr>
+          <w:rFonts w:eastAsiaTheme="minorEastAsia"/>
+          <w:b w:val="0"/>
+          <w:bCs w:val="0"/>
+          <w:sz w:val="22"/>
+          <w:lang w:eastAsia="en-GB"/>
+        </w:rPr>
+      </w:pPr>
+      <w:hyperlink w:anchor="_Toc63701413" w:history="1">
+        <w:r>
+          <w:rPr>
+            <w:rStyle w:val="Hyperlink"/>
+            <w:rFonts w:ascii="Cambria Math" w:hAnsi="Cambria Math"/>
+          </w:rPr>
+          <w:t>9</w:t>
+        </w:r>
+        <w:r>
+          <w:rPr>
+            <w:rFonts w:eastAsiaTheme="minorEastAsia"/>
+            <w:b w:val="0"/>
+            <w:bCs w:val="0"/>
+            <w:sz w:val="22"/>
+            <w:lang w:eastAsia="en-GB"/>
+          </w:rPr>
+          <w:tab/>
+        </w:r>
+        <w:r>
+          <w:rPr>
+            <w:rStyle w:val="Hyperlink"/>
+          </w:rPr>
+          <w:t>Appendix</w:t>
+        </w:r>
+        <w:r>
+          <w:rPr>
+            <w:webHidden/>
+          </w:rPr>
+          <w:tab/>
+        </w:r>
+        <w:r>
+          <w:rPr>
+            <w:webHidden/>
+          </w:rPr>
+          <w:fldChar w:fldCharType="begin"/>
+        </w:r>
+        <w:r>
+          <w:rPr>
+            <w:webHidden/>
+          </w:rPr>
+          <w:instrText xml:space="preserve"> PAGEREF _Toc63701413 \h </w:instrText>
+        </w:r>
+        <w:r>
+          <w:rPr>
+            <w:webHidden/>
+          </w:rPr>
+        </w:r>
+        <w:r>
+          <w:rPr>
+            <w:webHidden/>
+          </w:rPr>
+          <w:fldChar w:fldCharType="separate"/>
+        </w:r>
+        <w:r>
+          <w:rPr>
+            <w:webHidden/>
+          </w:rPr>
+          <w:t>19</w:t>
+        </w:r>
+        <w:r>
+          <w:rPr>
+            <w:webHidden/>
+          </w:rPr>
+          <w:fldChar w:fldCharType="end"/>
+        </w:r>
+      </w:hyperlink>
+    </w:p>
+    <w:p>
+      <w:pPr>
+        <w:pStyle w:val="TOC2"/>
+        <w:rPr>
+          <w:rFonts w:eastAsiaTheme="minorEastAsia"/>
+          <w:noProof/>
+          <w:sz w:val="22"/>
+          <w:lang w:eastAsia="en-GB"/>
+        </w:rPr>
+      </w:pPr>
+      <w:hyperlink w:anchor="_Toc63701414" w:history="1">
+        <w:r>
+          <w:rPr>
+            <w:rStyle w:val="Hyperlink"/>
+            <w:noProof/>
+          </w:rPr>
+          <w:t>9.1</w:t>
+        </w:r>
+        <w:r>
+          <w:rPr>
+            <w:rFonts w:eastAsiaTheme="minorEastAsia"/>
+            <w:noProof/>
+            <w:sz w:val="22"/>
+            <w:lang w:eastAsia="en-GB"/>
+          </w:rPr>
+          <w:tab/>
+        </w:r>
+        <w:r>
+          <w:rPr>
+            <w:rStyle w:val="Hyperlink"/>
+            <w:noProof/>
+          </w:rPr>
+          <w:t>Appendix 1</w:t>
+        </w:r>
+        <w:r>
+          <w:rPr>
+            <w:noProof/>
+            <w:webHidden/>
+          </w:rPr>
+          <w:tab/>
+        </w:r>
+        <w:r>
+          <w:rPr>
+            <w:noProof/>
+            <w:webHidden/>
+          </w:rPr>
+          <w:fldChar w:fldCharType="begin"/>
+        </w:r>
+        <w:r>
+          <w:rPr>
+            <w:noProof/>
+            <w:webHidden/>
+          </w:rPr>
+          <w:instrText xml:space="preserve"> PAGEREF _Toc63701414 \h </w:instrText>
+        </w:r>
+        <w:r>
+          <w:rPr>
+            <w:noProof/>
+            <w:webHidden/>
+          </w:rPr>
+        </w:r>
+        <w:r>
+          <w:rPr>
+            <w:noProof/>
+            <w:webHidden/>
+          </w:rPr>
+          <w:fldChar w:fldCharType="separate"/>
+        </w:r>
+        <w:r>
+          <w:rPr>
+            <w:noProof/>
+            <w:webHidden/>
+          </w:rPr>
+          <w:t>19</w:t>
+        </w:r>
+        <w:r>
+          <w:rPr>
+            <w:noProof/>
             <w:webHidden/>
           </w:rPr>
           <w:fldChar w:fldCharType="end"/>
@@ -5684,9 +5678,6 @@
         <w:pStyle w:val="ThesisBody"/>
         <w:ind w:left="283"/>
         <w:jc w:val="left"/>
-        <w:rPr>
-          <w:noProof/>
-        </w:rPr>
       </w:pPr>
       <w:r>
         <w:t>List some figures</w:t>
@@ -5714,15 +5705,6 @@
       </w:r>
       <w:r>
         <w:t>. Then create a table of figures.</w:t>
-      </w:r>
-      <w:r>
-        <w:fldChar w:fldCharType="begin"/>
-      </w:r>
-      <w:r>
-        <w:instrText xml:space="preserve"> TOC \h \z \c "Figure" </w:instrText>
-      </w:r>
-      <w:r>
-        <w:fldChar w:fldCharType="separate"/>
       </w:r>
     </w:p>
     <w:p>
@@ -5735,13 +5717,22 @@
           <w:lang w:eastAsia="en-GB"/>
         </w:rPr>
       </w:pPr>
-      <w:hyperlink w:anchor="_Toc63266604" w:history="1">
+      <w:r>
+        <w:fldChar w:fldCharType="begin"/>
+      </w:r>
+      <w:r>
+        <w:instrText xml:space="preserve"> TOC \h \z \t "Thesis Figure Caption" \c </w:instrText>
+      </w:r>
+      <w:r>
+        <w:fldChar w:fldCharType="separate"/>
+      </w:r>
+      <w:hyperlink w:anchor="_Toc63701415" w:history="1">
         <w:r>
           <w:rPr>
             <w:rStyle w:val="Hyperlink"/>
             <w:noProof/>
           </w:rPr>
-          <w:t>Figure 1.1. Title of figure 1.</w:t>
+          <w:t>Figure 1.1. Title of Figure 1.1.</w:t>
         </w:r>
         <w:r>
           <w:rPr>
@@ -5762,7 +5753,7 @@
             <w:noProof/>
             <w:webHidden/>
           </w:rPr>
-          <w:instrText xml:space="preserve"> PAGEREF _Toc63266604 \h </w:instrText>
+          <w:instrText xml:space="preserve"> PAGEREF _Toc63701415 \h </w:instrText>
         </w:r>
         <w:r>
           <w:rPr>
@@ -5803,13 +5794,13 @@
           <w:lang w:eastAsia="en-GB"/>
         </w:rPr>
       </w:pPr>
-      <w:hyperlink w:anchor="_Toc63266605" w:history="1">
+      <w:hyperlink w:anchor="_Toc63701416" w:history="1">
         <w:r>
           <w:rPr>
             <w:rStyle w:val="Hyperlink"/>
             <w:noProof/>
           </w:rPr>
-          <w:t>Figure 2.1. Title of figure 1.</w:t>
+          <w:t>Figure 2.1. Title of Figure 2.1.</w:t>
         </w:r>
         <w:r>
           <w:rPr>
@@ -5830,7 +5821,7 @@
             <w:noProof/>
             <w:webHidden/>
           </w:rPr>
-          <w:instrText xml:space="preserve"> PAGEREF _Toc63266605 \h </w:instrText>
+          <w:instrText xml:space="preserve"> PAGEREF _Toc63701416 \h </w:instrText>
         </w:r>
         <w:r>
           <w:rPr>
@@ -5871,13 +5862,13 @@
           <w:lang w:eastAsia="en-GB"/>
         </w:rPr>
       </w:pPr>
-      <w:hyperlink w:anchor="_Toc63266606" w:history="1">
+      <w:hyperlink w:anchor="_Toc63701417" w:history="1">
         <w:r>
           <w:rPr>
             <w:rStyle w:val="Hyperlink"/>
             <w:noProof/>
           </w:rPr>
-          <w:t>Figure 3.1. Title of figure 1.</w:t>
+          <w:t>Figure 3.1. Title of Figure 3.1.</w:t>
         </w:r>
         <w:r>
           <w:rPr>
@@ -5898,7 +5889,7 @@
             <w:noProof/>
             <w:webHidden/>
           </w:rPr>
-          <w:instrText xml:space="preserve"> PAGEREF _Toc63266606 \h </w:instrText>
+          <w:instrText xml:space="preserve"> PAGEREF _Toc63701417 \h </w:instrText>
         </w:r>
         <w:r>
           <w:rPr>
@@ -5939,13 +5930,13 @@
           <w:lang w:eastAsia="en-GB"/>
         </w:rPr>
       </w:pPr>
-      <w:hyperlink w:anchor="_Toc63266607" w:history="1">
+      <w:hyperlink w:anchor="_Toc63701418" w:history="1">
         <w:r>
           <w:rPr>
             <w:rStyle w:val="Hyperlink"/>
             <w:noProof/>
           </w:rPr>
-          <w:t>Figure 4.1. Title of figure 1.</w:t>
+          <w:t>Figure 4.1. Title of Figure 4.1.</w:t>
         </w:r>
         <w:r>
           <w:rPr>
@@ -5966,7 +5957,7 @@
             <w:noProof/>
             <w:webHidden/>
           </w:rPr>
-          <w:instrText xml:space="preserve"> PAGEREF _Toc63266607 \h </w:instrText>
+          <w:instrText xml:space="preserve"> PAGEREF _Toc63701418 \h </w:instrText>
         </w:r>
         <w:r>
           <w:rPr>
@@ -6007,13 +5998,13 @@
           <w:lang w:eastAsia="en-GB"/>
         </w:rPr>
       </w:pPr>
-      <w:hyperlink w:anchor="_Toc63266608" w:history="1">
+      <w:hyperlink w:anchor="_Toc63701419" w:history="1">
         <w:r>
           <w:rPr>
             <w:rStyle w:val="Hyperlink"/>
             <w:noProof/>
           </w:rPr>
-          <w:t>Figure 5.1. Title of figure 1.</w:t>
+          <w:t>Figure 5.1. Title of Figure 5.1.</w:t>
         </w:r>
         <w:r>
           <w:rPr>
@@ -6034,7 +6025,7 @@
             <w:noProof/>
             <w:webHidden/>
           </w:rPr>
-          <w:instrText xml:space="preserve"> PAGEREF _Toc63266608 \h </w:instrText>
+          <w:instrText xml:space="preserve"> PAGEREF _Toc63701419 \h </w:instrText>
         </w:r>
         <w:r>
           <w:rPr>
@@ -6075,13 +6066,13 @@
           <w:lang w:eastAsia="en-GB"/>
         </w:rPr>
       </w:pPr>
-      <w:hyperlink w:anchor="_Toc63266609" w:history="1">
+      <w:hyperlink w:anchor="_Toc63701420" w:history="1">
         <w:r>
           <w:rPr>
             <w:rStyle w:val="Hyperlink"/>
             <w:noProof/>
           </w:rPr>
-          <w:t>Figure 6.1. Title of figure 1.</w:t>
+          <w:t>Figure 6.1. Title of Figure 6.1.</w:t>
         </w:r>
         <w:r>
           <w:rPr>
@@ -6102,7 +6093,7 @@
             <w:noProof/>
             <w:webHidden/>
           </w:rPr>
-          <w:instrText xml:space="preserve"> PAGEREF _Toc63266609 \h </w:instrText>
+          <w:instrText xml:space="preserve"> PAGEREF _Toc63701420 \h </w:instrText>
         </w:r>
         <w:r>
           <w:rPr>
@@ -6143,13 +6134,13 @@
           <w:lang w:eastAsia="en-GB"/>
         </w:rPr>
       </w:pPr>
-      <w:hyperlink w:anchor="_Toc63266610" w:history="1">
+      <w:hyperlink w:anchor="_Toc63701421" w:history="1">
         <w:r>
           <w:rPr>
             <w:rStyle w:val="Hyperlink"/>
             <w:noProof/>
           </w:rPr>
-          <w:t>Figure 7.1. Title of figure 1.</w:t>
+          <w:t>Figure 7.1. Title of Figure 7.1.</w:t>
         </w:r>
         <w:r>
           <w:rPr>
@@ -6170,7 +6161,7 @@
             <w:noProof/>
             <w:webHidden/>
           </w:rPr>
-          <w:instrText xml:space="preserve"> PAGEREF _Toc63266610 \h </w:instrText>
+          <w:instrText xml:space="preserve"> PAGEREF _Toc63701421 \h </w:instrText>
         </w:r>
         <w:r>
           <w:rPr>
@@ -6236,9 +6227,6 @@
         <w:pStyle w:val="ThesisBody"/>
         <w:ind w:left="283"/>
         <w:jc w:val="left"/>
-        <w:rPr>
-          <w:noProof/>
-        </w:rPr>
       </w:pPr>
       <w:r>
         <w:t>List some tables</w:t>
@@ -6260,15 +6248,6 @@
       </w:r>
       <w:r>
         <w:t>. Then create a table of tables.</w:t>
-      </w:r>
-      <w:r>
-        <w:fldChar w:fldCharType="begin"/>
-      </w:r>
-      <w:r>
-        <w:instrText xml:space="preserve"> TOC \h \z \c "Table" </w:instrText>
-      </w:r>
-      <w:r>
-        <w:fldChar w:fldCharType="separate"/>
       </w:r>
     </w:p>
     <w:p>
@@ -6281,13 +6260,22 @@
           <w:lang w:eastAsia="en-GB"/>
         </w:rPr>
       </w:pPr>
-      <w:hyperlink w:anchor="_Toc63266532" w:history="1">
+      <w:r>
+        <w:fldChar w:fldCharType="begin"/>
+      </w:r>
+      <w:r>
+        <w:instrText xml:space="preserve"> TOC \h \z \t "Thesis Table Caption" \c </w:instrText>
+      </w:r>
+      <w:r>
+        <w:fldChar w:fldCharType="separate"/>
+      </w:r>
+      <w:hyperlink w:anchor="_Toc63701422" w:history="1">
         <w:r>
           <w:rPr>
             <w:rStyle w:val="Hyperlink"/>
             <w:noProof/>
           </w:rPr>
-          <w:t>Table 1.1. Title of table 1.</w:t>
+          <w:t>Table 1.1. Title of Table 1.1.</w:t>
         </w:r>
         <w:r>
           <w:rPr>
@@ -6308,7 +6296,7 @@
             <w:noProof/>
             <w:webHidden/>
           </w:rPr>
-          <w:instrText xml:space="preserve"> PAGEREF _Toc63266532 \h </w:instrText>
+          <w:instrText xml:space="preserve"> PAGEREF _Toc63701422 \h </w:instrText>
         </w:r>
         <w:r>
           <w:rPr>
@@ -6349,13 +6337,13 @@
           <w:lang w:eastAsia="en-GB"/>
         </w:rPr>
       </w:pPr>
-      <w:hyperlink w:anchor="_Toc63266533" w:history="1">
+      <w:hyperlink w:anchor="_Toc63701423" w:history="1">
         <w:r>
           <w:rPr>
             <w:rStyle w:val="Hyperlink"/>
             <w:noProof/>
           </w:rPr>
-          <w:t>Table 2.1. Title of table 1.</w:t>
+          <w:t>Table 2.1. Title of Table 2.1.</w:t>
         </w:r>
         <w:r>
           <w:rPr>
@@ -6376,7 +6364,7 @@
             <w:noProof/>
             <w:webHidden/>
           </w:rPr>
-          <w:instrText xml:space="preserve"> PAGEREF _Toc63266533 \h </w:instrText>
+          <w:instrText xml:space="preserve"> PAGEREF _Toc63701423 \h </w:instrText>
         </w:r>
         <w:r>
           <w:rPr>
@@ -6417,13 +6405,13 @@
           <w:lang w:eastAsia="en-GB"/>
         </w:rPr>
       </w:pPr>
-      <w:hyperlink w:anchor="_Toc63266534" w:history="1">
+      <w:hyperlink w:anchor="_Toc63701424" w:history="1">
         <w:r>
           <w:rPr>
             <w:rStyle w:val="Hyperlink"/>
             <w:noProof/>
           </w:rPr>
-          <w:t>Table 3.1. Title of table 1.</w:t>
+          <w:t>Table 3.1. Title of Table 3.1.</w:t>
         </w:r>
         <w:r>
           <w:rPr>
@@ -6444,7 +6432,7 @@
             <w:noProof/>
             <w:webHidden/>
           </w:rPr>
-          <w:instrText xml:space="preserve"> PAGEREF _Toc63266534 \h </w:instrText>
+          <w:instrText xml:space="preserve"> PAGEREF _Toc63701424 \h </w:instrText>
         </w:r>
         <w:r>
           <w:rPr>
@@ -6485,13 +6473,13 @@
           <w:lang w:eastAsia="en-GB"/>
         </w:rPr>
       </w:pPr>
-      <w:hyperlink w:anchor="_Toc63266535" w:history="1">
+      <w:hyperlink w:anchor="_Toc63701425" w:history="1">
         <w:r>
           <w:rPr>
             <w:rStyle w:val="Hyperlink"/>
             <w:noProof/>
           </w:rPr>
-          <w:t>Table 4.1. Title of table 1.</w:t>
+          <w:t>Table 4.1. Title of Table 4.1.</w:t>
         </w:r>
         <w:r>
           <w:rPr>
@@ -6512,7 +6500,7 @@
             <w:noProof/>
             <w:webHidden/>
           </w:rPr>
-          <w:instrText xml:space="preserve"> PAGEREF _Toc63266535 \h </w:instrText>
+          <w:instrText xml:space="preserve"> PAGEREF _Toc63701425 \h </w:instrText>
         </w:r>
         <w:r>
           <w:rPr>
@@ -6553,13 +6541,13 @@
           <w:lang w:eastAsia="en-GB"/>
         </w:rPr>
       </w:pPr>
-      <w:hyperlink w:anchor="_Toc63266536" w:history="1">
+      <w:hyperlink w:anchor="_Toc63701426" w:history="1">
         <w:r>
           <w:rPr>
             <w:rStyle w:val="Hyperlink"/>
             <w:noProof/>
           </w:rPr>
-          <w:t>Table 5.1. Title of table 1.</w:t>
+          <w:t>Table 5.1. Title of Table 5.1.</w:t>
         </w:r>
         <w:r>
           <w:rPr>
@@ -6580,7 +6568,7 @@
             <w:noProof/>
             <w:webHidden/>
           </w:rPr>
-          <w:instrText xml:space="preserve"> PAGEREF _Toc63266536 \h </w:instrText>
+          <w:instrText xml:space="preserve"> PAGEREF _Toc63701426 \h </w:instrText>
         </w:r>
         <w:r>
           <w:rPr>
@@ -6621,13 +6609,13 @@
           <w:lang w:eastAsia="en-GB"/>
         </w:rPr>
       </w:pPr>
-      <w:hyperlink w:anchor="_Toc63266537" w:history="1">
+      <w:hyperlink w:anchor="_Toc63701427" w:history="1">
         <w:r>
           <w:rPr>
             <w:rStyle w:val="Hyperlink"/>
             <w:noProof/>
           </w:rPr>
-          <w:t>Table 6.1. Title of table 1.</w:t>
+          <w:t>Table 6.1. Title of Table 6.1.</w:t>
         </w:r>
         <w:r>
           <w:rPr>
@@ -6648,7 +6636,7 @@
             <w:noProof/>
             <w:webHidden/>
           </w:rPr>
-          <w:instrText xml:space="preserve"> PAGEREF _Toc63266537 \h </w:instrText>
+          <w:instrText xml:space="preserve"> PAGEREF _Toc63701427 \h </w:instrText>
         </w:r>
         <w:r>
           <w:rPr>
@@ -6689,13 +6677,13 @@
           <w:lang w:eastAsia="en-GB"/>
         </w:rPr>
       </w:pPr>
-      <w:hyperlink w:anchor="_Toc63266538" w:history="1">
+      <w:hyperlink w:anchor="_Toc63701428" w:history="1">
         <w:r>
           <w:rPr>
             <w:rStyle w:val="Hyperlink"/>
             <w:noProof/>
           </w:rPr>
-          <w:t>Table 7.1. Title of table 1.</w:t>
+          <w:t>Table 7.1. Title of Table 7.1.</w:t>
         </w:r>
         <w:r>
           <w:rPr>
@@ -6716,7 +6704,7 @@
             <w:noProof/>
             <w:webHidden/>
           </w:rPr>
-          <w:instrText xml:space="preserve"> PAGEREF _Toc63266538 \h </w:instrText>
+          <w:instrText xml:space="preserve"> PAGEREF _Toc63701428 \h </w:instrText>
         </w:r>
         <w:r>
           <w:rPr>
@@ -6750,7 +6738,6 @@
     <w:p>
       <w:pPr>
         <w:pStyle w:val="ThesisBody"/>
-        <w:ind w:left="425"/>
         <w:jc w:val="left"/>
       </w:pPr>
       <w:r>
@@ -6871,7 +6858,7 @@
       <w:pPr>
         <w:pStyle w:val="ThesisSection"/>
       </w:pPr>
-      <w:bookmarkStart w:id="0" w:name="_Toc63611534"/>
+      <w:bookmarkStart w:id="0" w:name="_Toc63701363"/>
       <w:r>
         <w:lastRenderedPageBreak/>
         <w:t>Introduction</w:t>
@@ -6882,7 +6869,7 @@
       <w:pPr>
         <w:pStyle w:val="ThesisHeading"/>
       </w:pPr>
-      <w:bookmarkStart w:id="1" w:name="_Toc63611535"/>
+      <w:bookmarkStart w:id="1" w:name="_Toc63701364"/>
       <w:r>
         <w:t>H</w:t>
       </w:r>
@@ -6918,7 +6905,7 @@
       <w:pPr>
         <w:pStyle w:val="ThesisSubheading"/>
       </w:pPr>
-      <w:bookmarkStart w:id="2" w:name="_Toc63611536"/>
+      <w:bookmarkStart w:id="2" w:name="_Toc63701365"/>
       <w:r>
         <w:t>Subheader</w:t>
       </w:r>
@@ -7028,7 +7015,7 @@
       <w:pPr>
         <w:pStyle w:val="ThesisSub-subheading"/>
       </w:pPr>
-      <w:bookmarkStart w:id="3" w:name="_Toc63611537"/>
+      <w:bookmarkStart w:id="3" w:name="_Toc63701366"/>
       <w:r>
         <w:t xml:space="preserve">Sub-subheader – Just in case you need </w:t>
       </w:r>
@@ -7055,7 +7042,7 @@
       <w:pPr>
         <w:pStyle w:val="ThesisSubheading"/>
       </w:pPr>
-      <w:bookmarkStart w:id="4" w:name="_Toc63611538"/>
+      <w:bookmarkStart w:id="4" w:name="_Toc63701367"/>
       <w:r>
         <w:t>Next s</w:t>
       </w:r>
@@ -7084,7 +7071,7 @@
         <mc:AlternateContent>
           <mc:Choice Requires="wps">
             <w:drawing>
-              <wp:inline distT="0" distB="0" distL="0" distR="0" wp14:anchorId="471C4B10" wp14:editId="237874B0">
+              <wp:inline distT="0" distB="0" distL="0" distR="0" wp14:anchorId="7A6231AF" wp14:editId="24191337">
                 <wp:extent cx="4314825" cy="1247775"/>
                 <wp:effectExtent l="0" t="0" r="28575" b="28575"/>
                 <wp:docPr id="1" name="Rectangle 1"/>
@@ -7133,7 +7120,7 @@
           </mc:Choice>
           <mc:Fallback>
             <w:pict>
-              <v:rect w14:anchorId="1FE33C37" id="Rectangle 1" o:spid="_x0000_s1026" style="width:339.75pt;height:98.25pt;visibility:visible;mso-wrap-style:square;mso-left-percent:-10001;mso-top-percent:-10001;mso-position-horizontal:absolute;mso-position-horizontal-relative:char;mso-position-vertical:absolute;mso-position-vertical-relative:line;mso-left-percent:-10001;mso-top-percent:-10001;v-text-anchor:middle" o:gfxdata="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" filled="f" strokecolor="#1f3763 [1604]" strokeweight="1pt">
+              <v:rect w14:anchorId="0D7AC1FD" id="Rectangle 1" o:spid="_x0000_s1026" style="width:339.75pt;height:98.25pt;visibility:visible;mso-wrap-style:square;mso-left-percent:-10001;mso-top-percent:-10001;mso-position-horizontal:absolute;mso-position-horizontal-relative:char;mso-position-vertical:absolute;mso-position-vertical-relative:line;mso-left-percent:-10001;mso-top-percent:-10001;v-text-anchor:middle" o:gfxdata="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" filled="f" strokecolor="#1f3763 [1604]" strokeweight="1pt">
                 <w10:anchorlock/>
               </v:rect>
             </w:pict>
@@ -7149,23 +7136,48 @@
           <w:specVanish/>
         </w:rPr>
       </w:pPr>
-      <w:bookmarkStart w:id="5" w:name="_Toc63266604"/>
-      <w:r>
-        <w:t xml:space="preserve">Figure </w:t>
-      </w:r>
-      <w:fldSimple w:instr=" SEQ Figure \* ARABIC ">
-        <w:r>
-          <w:rPr>
-            <w:noProof/>
-          </w:rPr>
-          <w:t>1</w:t>
-        </w:r>
-      </w:fldSimple>
+      <w:bookmarkStart w:id="5" w:name="_Toc63701415"/>
+      <w:r>
+        <w:t>Figure 1.</w:t>
+      </w:r>
+      <w:r>
+        <w:fldChar w:fldCharType="begin"/>
+      </w:r>
+      <w:r>
+        <w:instrText xml:space="preserve"> SEQ Figure_1. \* ARABIC </w:instrText>
+      </w:r>
+      <w:r>
+        <w:fldChar w:fldCharType="separate"/>
+      </w:r>
+      <w:r>
+        <w:rPr>
+          <w:noProof/>
+        </w:rPr>
+        <w:t>1</w:t>
+      </w:r>
+      <w:r>
+        <w:rPr>
+          <w:noProof/>
+        </w:rPr>
+        <w:fldChar w:fldCharType="end"/>
+      </w:r>
       <w:r>
         <w:t>.</w:t>
       </w:r>
       <w:r>
-        <w:t>1. Title of figure 1.</w:t>
+        <w:t xml:space="preserve"> Title of </w:t>
+      </w:r>
+      <w:r>
+        <w:t>F</w:t>
+      </w:r>
+      <w:r>
+        <w:t>igure 1</w:t>
+      </w:r>
+      <w:r>
+        <w:t>.1</w:t>
+      </w:r>
+      <w:r>
+        <w:t>.</w:t>
       </w:r>
       <w:bookmarkEnd w:id="5"/>
     </w:p>
@@ -7184,7 +7196,7 @@
       <w:pPr>
         <w:pStyle w:val="ThesisSubheading"/>
       </w:pPr>
-      <w:bookmarkStart w:id="6" w:name="_Toc63611539"/>
+      <w:bookmarkStart w:id="6" w:name="_Toc63701368"/>
       <w:r>
         <w:t xml:space="preserve">Another </w:t>
       </w:r>
@@ -7469,25 +7481,50 @@
           <w:specVanish/>
         </w:rPr>
       </w:pPr>
-      <w:bookmarkStart w:id="7" w:name="_Toc63266532"/>
-      <w:r>
-        <w:t xml:space="preserve">Table </w:t>
-      </w:r>
-      <w:fldSimple w:instr=" SEQ Table \* ARABIC ">
-        <w:r>
-          <w:rPr>
-            <w:noProof/>
-          </w:rPr>
-          <w:t>1</w:t>
-        </w:r>
-      </w:fldSimple>
-      <w:r>
-        <w:t>.1. Title of table 1.</w:t>
+      <w:bookmarkStart w:id="7" w:name="_Toc63701422"/>
+      <w:r>
+        <w:t>Table 1.</w:t>
+      </w:r>
+      <w:r>
+        <w:fldChar w:fldCharType="begin"/>
+      </w:r>
+      <w:r>
+        <w:instrText xml:space="preserve"> SEQ Table_1. \* ARABIC </w:instrText>
+      </w:r>
+      <w:r>
+        <w:fldChar w:fldCharType="separate"/>
+      </w:r>
+      <w:r>
+        <w:rPr>
+          <w:noProof/>
+        </w:rPr>
+        <w:t>1</w:t>
+      </w:r>
+      <w:r>
+        <w:rPr>
+          <w:noProof/>
+        </w:rPr>
+        <w:fldChar w:fldCharType="end"/>
+      </w:r>
+      <w:r>
+        <w:t>. T</w:t>
+      </w:r>
+      <w:r>
+        <w:t xml:space="preserve">itle of </w:t>
+      </w:r>
+      <w:r>
+        <w:t>T</w:t>
+      </w:r>
+      <w:r>
+        <w:t>able 1</w:t>
+      </w:r>
+      <w:r>
+        <w:t>.1</w:t>
+      </w:r>
+      <w:r>
+        <w:t>.</w:t>
       </w:r>
       <w:bookmarkEnd w:id="7"/>
-      <w:r>
-        <w:t xml:space="preserve"> </w:t>
-      </w:r>
     </w:p>
     <w:p>
       <w:pPr>
@@ -7530,7 +7567,7 @@
       <w:pPr>
         <w:pStyle w:val="ThesisSection"/>
       </w:pPr>
-      <w:bookmarkStart w:id="8" w:name="_Toc63611540"/>
+      <w:bookmarkStart w:id="8" w:name="_Toc63701369"/>
       <w:r>
         <w:lastRenderedPageBreak/>
         <w:t>Methods</w:t>
@@ -7541,7 +7578,7 @@
       <w:pPr>
         <w:pStyle w:val="ThesisHeading"/>
       </w:pPr>
-      <w:bookmarkStart w:id="9" w:name="_Toc63611541"/>
+      <w:bookmarkStart w:id="9" w:name="_Toc63701370"/>
       <w:r>
         <w:t>Header</w:t>
       </w:r>
@@ -7551,7 +7588,7 @@
       <w:pPr>
         <w:pStyle w:val="ThesisSubheading"/>
       </w:pPr>
-      <w:bookmarkStart w:id="10" w:name="_Toc63611542"/>
+      <w:bookmarkStart w:id="10" w:name="_Toc63701371"/>
       <w:r>
         <w:t>Subheader</w:t>
       </w:r>
@@ -7561,7 +7598,7 @@
       <w:pPr>
         <w:pStyle w:val="ThesisSub-subheading"/>
       </w:pPr>
-      <w:bookmarkStart w:id="11" w:name="_Toc63611543"/>
+      <w:bookmarkStart w:id="11" w:name="_Toc63701372"/>
       <w:r>
         <w:t>Sub-subheader</w:t>
       </w:r>
@@ -7571,7 +7608,7 @@
       <w:pPr>
         <w:pStyle w:val="ThesisSub-subheading"/>
       </w:pPr>
-      <w:bookmarkStart w:id="12" w:name="_Toc63611544"/>
+      <w:bookmarkStart w:id="12" w:name="_Toc63701373"/>
       <w:r>
         <w:t>Sub-subheader</w:t>
       </w:r>
@@ -7581,7 +7618,7 @@
       <w:pPr>
         <w:pStyle w:val="ThesisSubheading"/>
       </w:pPr>
-      <w:bookmarkStart w:id="13" w:name="_Toc63611545"/>
+      <w:bookmarkStart w:id="13" w:name="_Toc63701374"/>
       <w:r>
         <w:t>Next subheader</w:t>
       </w:r>
@@ -7591,7 +7628,7 @@
       <w:pPr>
         <w:pStyle w:val="ThesisHeading"/>
       </w:pPr>
-      <w:bookmarkStart w:id="14" w:name="_Toc63611546"/>
+      <w:bookmarkStart w:id="14" w:name="_Toc63701375"/>
       <w:r>
         <w:t>Next Header</w:t>
       </w:r>
@@ -7601,7 +7638,7 @@
       <w:pPr>
         <w:pStyle w:val="ThesisSubheading"/>
       </w:pPr>
-      <w:bookmarkStart w:id="15" w:name="_Toc63611547"/>
+      <w:bookmarkStart w:id="15" w:name="_Toc63701376"/>
       <w:r>
         <w:t>Next subheader</w:t>
       </w:r>
@@ -7630,7 +7667,7 @@
         <mc:AlternateContent>
           <mc:Choice Requires="wps">
             <w:drawing>
-              <wp:inline distT="0" distB="0" distL="0" distR="0" wp14:anchorId="5F214F8A" wp14:editId="1BF5458A">
+              <wp:inline distT="0" distB="0" distL="0" distR="0" wp14:anchorId="7102FC92" wp14:editId="1AA053D8">
                 <wp:extent cx="4314825" cy="1247775"/>
                 <wp:effectExtent l="0" t="0" r="28575" b="28575"/>
                 <wp:docPr id="2" name="Rectangle 2"/>
@@ -7679,7 +7716,7 @@
           </mc:Choice>
           <mc:Fallback>
             <w:pict>
-              <v:rect w14:anchorId="0004C8EE" id="Rectangle 2" o:spid="_x0000_s1026" style="width:339.75pt;height:98.25pt;visibility:visible;mso-wrap-style:square;mso-left-percent:-10001;mso-top-percent:-10001;mso-position-horizontal:absolute;mso-position-horizontal-relative:char;mso-position-vertical:absolute;mso-position-vertical-relative:line;mso-left-percent:-10001;mso-top-percent:-10001;v-text-anchor:middle" o:gfxdata="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" filled="f" strokecolor="#1f3763 [1604]" strokeweight="1pt">
+              <v:rect w14:anchorId="6D1BFC37" id="Rectangle 2" o:spid="_x0000_s1026" style="width:339.75pt;height:98.25pt;visibility:visible;mso-wrap-style:square;mso-left-percent:-10001;mso-top-percent:-10001;mso-position-horizontal:absolute;mso-position-horizontal-relative:char;mso-position-vertical:absolute;mso-position-vertical-relative:line;mso-left-percent:-10001;mso-top-percent:-10001;v-text-anchor:middle" o:gfxdata="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" filled="f" strokecolor="#1f3763 [1604]" strokeweight="1pt">
                 <w10:anchorlock/>
               </v:rect>
             </w:pict>
@@ -7695,23 +7732,33 @@
           <w:specVanish/>
         </w:rPr>
       </w:pPr>
-      <w:bookmarkStart w:id="16" w:name="_Toc63266605"/>
-      <w:r>
-        <w:t xml:space="preserve">Figure </w:t>
-      </w:r>
-      <w:fldSimple w:instr=" SEQ Figure \* ARABIC ">
-        <w:r>
-          <w:rPr>
-            <w:noProof/>
-          </w:rPr>
-          <w:t>2</w:t>
-        </w:r>
-      </w:fldSimple>
-      <w:r>
-        <w:t>.</w:t>
-      </w:r>
-      <w:r>
-        <w:t>1. Title of figure 1.</w:t>
+      <w:bookmarkStart w:id="16" w:name="_Toc63701416"/>
+      <w:r>
+        <w:t>Figure 2.</w:t>
+      </w:r>
+      <w:r>
+        <w:fldChar w:fldCharType="begin"/>
+      </w:r>
+      <w:r>
+        <w:instrText xml:space="preserve"> SEQ Figure_2. \* ARABIC </w:instrText>
+      </w:r>
+      <w:r>
+        <w:fldChar w:fldCharType="separate"/>
+      </w:r>
+      <w:r>
+        <w:rPr>
+          <w:noProof/>
+        </w:rPr>
+        <w:t>1</w:t>
+      </w:r>
+      <w:r>
+        <w:rPr>
+          <w:noProof/>
+        </w:rPr>
+        <w:fldChar w:fldCharType="end"/>
+      </w:r>
+      <w:r>
+        <w:t>. Title of Figure 2.1.</w:t>
       </w:r>
       <w:bookmarkEnd w:id="16"/>
     </w:p>
@@ -7996,25 +8043,35 @@
           <w:specVanish/>
         </w:rPr>
       </w:pPr>
-      <w:bookmarkStart w:id="17" w:name="_Toc63266533"/>
-      <w:r>
-        <w:t xml:space="preserve">Table </w:t>
-      </w:r>
-      <w:fldSimple w:instr=" SEQ Table \* ARABIC ">
-        <w:r>
-          <w:rPr>
-            <w:noProof/>
-          </w:rPr>
-          <w:t>2</w:t>
-        </w:r>
-      </w:fldSimple>
-      <w:r>
-        <w:t>.1. Title of table 1.</w:t>
+      <w:bookmarkStart w:id="17" w:name="_Toc63701423"/>
+      <w:r>
+        <w:t>Table 2.</w:t>
+      </w:r>
+      <w:r>
+        <w:fldChar w:fldCharType="begin"/>
+      </w:r>
+      <w:r>
+        <w:instrText xml:space="preserve"> SEQ Table_2. \* ARABIC </w:instrText>
+      </w:r>
+      <w:r>
+        <w:fldChar w:fldCharType="separate"/>
+      </w:r>
+      <w:r>
+        <w:rPr>
+          <w:noProof/>
+        </w:rPr>
+        <w:t>1</w:t>
+      </w:r>
+      <w:r>
+        <w:rPr>
+          <w:noProof/>
+        </w:rPr>
+        <w:fldChar w:fldCharType="end"/>
+      </w:r>
+      <w:r>
+        <w:t>. Title of Table 2.1.</w:t>
       </w:r>
       <w:bookmarkEnd w:id="17"/>
-      <w:r>
-        <w:t xml:space="preserve"> </w:t>
-      </w:r>
     </w:p>
     <w:p>
       <w:pPr>
@@ -8050,7 +8107,7 @@
       <w:pPr>
         <w:pStyle w:val="ThesisSection"/>
       </w:pPr>
-      <w:bookmarkStart w:id="18" w:name="_Toc63611548"/>
+      <w:bookmarkStart w:id="18" w:name="_Toc63701377"/>
       <w:r>
         <w:lastRenderedPageBreak/>
         <w:t>Chapter 1</w:t>
@@ -8061,7 +8118,7 @@
       <w:pPr>
         <w:pStyle w:val="ThesisHeading"/>
       </w:pPr>
-      <w:bookmarkStart w:id="19" w:name="_Toc63611549"/>
+      <w:bookmarkStart w:id="19" w:name="_Toc63701378"/>
       <w:r>
         <w:t>Header</w:t>
       </w:r>
@@ -8071,7 +8128,7 @@
       <w:pPr>
         <w:pStyle w:val="ThesisSubheading"/>
       </w:pPr>
-      <w:bookmarkStart w:id="20" w:name="_Toc63611550"/>
+      <w:bookmarkStart w:id="20" w:name="_Toc63701379"/>
       <w:r>
         <w:t>Subheader</w:t>
       </w:r>
@@ -8081,7 +8138,7 @@
       <w:pPr>
         <w:pStyle w:val="ThesisSub-subheading"/>
       </w:pPr>
-      <w:bookmarkStart w:id="21" w:name="_Toc63611551"/>
+      <w:bookmarkStart w:id="21" w:name="_Toc63701380"/>
       <w:r>
         <w:t>Sub-subheader</w:t>
       </w:r>
@@ -8091,7 +8148,7 @@
       <w:pPr>
         <w:pStyle w:val="ThesisSubheading"/>
       </w:pPr>
-      <w:bookmarkStart w:id="22" w:name="_Toc63611552"/>
+      <w:bookmarkStart w:id="22" w:name="_Toc63701381"/>
       <w:r>
         <w:t>Next subheader</w:t>
       </w:r>
@@ -8101,7 +8158,7 @@
       <w:pPr>
         <w:pStyle w:val="ThesisHeading"/>
       </w:pPr>
-      <w:bookmarkStart w:id="23" w:name="_Toc63611553"/>
+      <w:bookmarkStart w:id="23" w:name="_Toc63701382"/>
       <w:r>
         <w:t>Next Header</w:t>
       </w:r>
@@ -8111,7 +8168,7 @@
       <w:pPr>
         <w:pStyle w:val="ThesisSubheading"/>
       </w:pPr>
-      <w:bookmarkStart w:id="24" w:name="_Toc63611554"/>
+      <w:bookmarkStart w:id="24" w:name="_Toc63701383"/>
       <w:r>
         <w:t>Next subheader</w:t>
       </w:r>
@@ -8121,7 +8178,7 @@
       <w:pPr>
         <w:pStyle w:val="ThesisSub-subheading"/>
       </w:pPr>
-      <w:bookmarkStart w:id="25" w:name="_Toc63611555"/>
+      <w:bookmarkStart w:id="25" w:name="_Toc63701384"/>
       <w:r>
         <w:t>Next sub-subheader</w:t>
       </w:r>
@@ -8150,7 +8207,7 @@
         <mc:AlternateContent>
           <mc:Choice Requires="wps">
             <w:drawing>
-              <wp:inline distT="0" distB="0" distL="0" distR="0" wp14:anchorId="2B7981E5" wp14:editId="6F7901F5">
+              <wp:inline distT="0" distB="0" distL="0" distR="0" wp14:anchorId="13BD410A" wp14:editId="5E74DF9E">
                 <wp:extent cx="4314825" cy="1247775"/>
                 <wp:effectExtent l="0" t="0" r="28575" b="28575"/>
                 <wp:docPr id="3" name="Rectangle 3"/>
@@ -8199,7 +8256,7 @@
           </mc:Choice>
           <mc:Fallback>
             <w:pict>
-              <v:rect w14:anchorId="43A1F88E" id="Rectangle 3" o:spid="_x0000_s1026" style="width:339.75pt;height:98.25pt;visibility:visible;mso-wrap-style:square;mso-left-percent:-10001;mso-top-percent:-10001;mso-position-horizontal:absolute;mso-position-horizontal-relative:char;mso-position-vertical:absolute;mso-position-vertical-relative:line;mso-left-percent:-10001;mso-top-percent:-10001;v-text-anchor:middle" o:gfxdata="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" filled="f" strokecolor="#1f3763 [1604]" strokeweight="1pt">
+              <v:rect w14:anchorId="32793782" id="Rectangle 3" o:spid="_x0000_s1026" style="width:339.75pt;height:98.25pt;visibility:visible;mso-wrap-style:square;mso-left-percent:-10001;mso-top-percent:-10001;mso-position-horizontal:absolute;mso-position-horizontal-relative:char;mso-position-vertical:absolute;mso-position-vertical-relative:line;mso-left-percent:-10001;mso-top-percent:-10001;v-text-anchor:middle" o:gfxdata="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" filled="f" strokecolor="#1f3763 [1604]" strokeweight="1pt">
                 <w10:anchorlock/>
               </v:rect>
             </w:pict>
@@ -8215,23 +8272,33 @@
           <w:specVanish/>
         </w:rPr>
       </w:pPr>
-      <w:bookmarkStart w:id="26" w:name="_Toc63266606"/>
-      <w:r>
-        <w:t xml:space="preserve">Figure </w:t>
-      </w:r>
-      <w:fldSimple w:instr=" SEQ Figure \* ARABIC ">
-        <w:r>
-          <w:rPr>
-            <w:noProof/>
-          </w:rPr>
-          <w:t>3</w:t>
-        </w:r>
-      </w:fldSimple>
-      <w:r>
-        <w:t>.</w:t>
-      </w:r>
-      <w:r>
-        <w:t>1. Title of figure 1.</w:t>
+      <w:bookmarkStart w:id="26" w:name="_Toc63701417"/>
+      <w:r>
+        <w:t>Figure 3.</w:t>
+      </w:r>
+      <w:r>
+        <w:fldChar w:fldCharType="begin"/>
+      </w:r>
+      <w:r>
+        <w:instrText xml:space="preserve"> SEQ Figure_3. \* ARABIC </w:instrText>
+      </w:r>
+      <w:r>
+        <w:fldChar w:fldCharType="separate"/>
+      </w:r>
+      <w:r>
+        <w:rPr>
+          <w:noProof/>
+        </w:rPr>
+        <w:t>1</w:t>
+      </w:r>
+      <w:r>
+        <w:rPr>
+          <w:noProof/>
+        </w:rPr>
+        <w:fldChar w:fldCharType="end"/>
+      </w:r>
+      <w:r>
+        <w:t>. Title of Figure 3.1.</w:t>
       </w:r>
       <w:bookmarkEnd w:id="26"/>
     </w:p>
@@ -8516,25 +8583,41 @@
           <w:specVanish/>
         </w:rPr>
       </w:pPr>
-      <w:bookmarkStart w:id="27" w:name="_Toc63266534"/>
-      <w:r>
-        <w:t xml:space="preserve">Table </w:t>
-      </w:r>
-      <w:fldSimple w:instr=" SEQ Table \* ARABIC ">
-        <w:r>
-          <w:rPr>
-            <w:noProof/>
-          </w:rPr>
-          <w:t>3</w:t>
-        </w:r>
-      </w:fldSimple>
-      <w:r>
-        <w:t>.1. Title of table 1.</w:t>
+      <w:bookmarkStart w:id="27" w:name="_Toc63701424"/>
+      <w:r>
+        <w:t>Table 3.</w:t>
+      </w:r>
+      <w:r>
+        <w:fldChar w:fldCharType="begin"/>
+      </w:r>
+      <w:r>
+        <w:instrText xml:space="preserve"> SEQ Table_3. \* ARABIC </w:instrText>
+      </w:r>
+      <w:r>
+        <w:fldChar w:fldCharType="separate"/>
+      </w:r>
+      <w:r>
+        <w:rPr>
+          <w:noProof/>
+        </w:rPr>
+        <w:t>1</w:t>
+      </w:r>
+      <w:r>
+        <w:rPr>
+          <w:noProof/>
+        </w:rPr>
+        <w:fldChar w:fldCharType="end"/>
+      </w:r>
+      <w:r>
+        <w:t xml:space="preserve">. Title of </w:t>
+      </w:r>
+      <w:r>
+        <w:t>Table</w:t>
+      </w:r>
+      <w:r>
+        <w:t xml:space="preserve"> 3.1.</w:t>
       </w:r>
       <w:bookmarkEnd w:id="27"/>
-      <w:r>
-        <w:t xml:space="preserve"> </w:t>
-      </w:r>
     </w:p>
     <w:p>
       <w:pPr>
@@ -8570,7 +8653,7 @@
       <w:pPr>
         <w:pStyle w:val="ThesisSection"/>
       </w:pPr>
-      <w:bookmarkStart w:id="28" w:name="_Toc63611556"/>
+      <w:bookmarkStart w:id="28" w:name="_Toc63701385"/>
       <w:r>
         <w:lastRenderedPageBreak/>
         <w:t>Chapter 2</w:t>
@@ -8581,7 +8664,7 @@
       <w:pPr>
         <w:pStyle w:val="ThesisHeading"/>
       </w:pPr>
-      <w:bookmarkStart w:id="29" w:name="_Toc63611557"/>
+      <w:bookmarkStart w:id="29" w:name="_Toc63701386"/>
       <w:r>
         <w:t>Header</w:t>
       </w:r>
@@ -8591,7 +8674,7 @@
       <w:pPr>
         <w:pStyle w:val="ThesisSubheading"/>
       </w:pPr>
-      <w:bookmarkStart w:id="30" w:name="_Toc63611558"/>
+      <w:bookmarkStart w:id="30" w:name="_Toc63701387"/>
       <w:r>
         <w:t>Subheader</w:t>
       </w:r>
@@ -8601,7 +8684,7 @@
       <w:pPr>
         <w:pStyle w:val="ThesisSub-subheading"/>
       </w:pPr>
-      <w:bookmarkStart w:id="31" w:name="_Toc63611559"/>
+      <w:bookmarkStart w:id="31" w:name="_Toc63701388"/>
       <w:r>
         <w:t>Sub-subheader</w:t>
       </w:r>
@@ -8609,68 +8692,55 @@
     </w:p>
     <w:p>
       <w:pPr>
-        <w:pStyle w:val="ThesisSub-subheading"/>
-      </w:pPr>
-      <w:bookmarkStart w:id="32" w:name="_Toc63611560"/>
-      <w:r>
-        <w:t>Sub-subheader</w:t>
+        <w:pStyle w:val="ThesisSubheading"/>
+      </w:pPr>
+      <w:bookmarkStart w:id="32" w:name="_Toc63701389"/>
+      <w:r>
+        <w:t>Next subheader</w:t>
       </w:r>
       <w:bookmarkEnd w:id="32"/>
     </w:p>
     <w:p>
       <w:pPr>
+        <w:pStyle w:val="ThesisHeading"/>
+      </w:pPr>
+      <w:bookmarkStart w:id="33" w:name="_Toc63701390"/>
+      <w:r>
+        <w:t>Next Header</w:t>
+      </w:r>
+      <w:bookmarkEnd w:id="33"/>
+    </w:p>
+    <w:p>
+      <w:pPr>
         <w:pStyle w:val="ThesisSubheading"/>
       </w:pPr>
-      <w:bookmarkStart w:id="33" w:name="_Toc63611561"/>
+      <w:bookmarkStart w:id="34" w:name="_Toc63701391"/>
       <w:r>
         <w:t>Next subheader</w:t>
       </w:r>
-      <w:bookmarkEnd w:id="33"/>
-    </w:p>
-    <w:p>
-      <w:pPr>
-        <w:pStyle w:val="ThesisHeading"/>
-      </w:pPr>
-      <w:bookmarkStart w:id="34" w:name="_Toc63611562"/>
-      <w:r>
-        <w:t>Next Header</w:t>
-      </w:r>
       <w:bookmarkEnd w:id="34"/>
     </w:p>
     <w:p>
       <w:pPr>
-        <w:pStyle w:val="ThesisSubheading"/>
-      </w:pPr>
-      <w:bookmarkStart w:id="35" w:name="_Toc63611563"/>
-      <w:r>
-        <w:t>Next subheader</w:t>
-      </w:r>
-      <w:bookmarkEnd w:id="35"/>
-    </w:p>
-    <w:p>
-      <w:pPr>
         <w:pStyle w:val="ThesisBody"/>
       </w:pPr>
       <w:r>
-        <w:t xml:space="preserve">Lorem ipsum dolor sit amet, consectetur adipiscing elit, sed do eiusmod tempor incididunt ut labore et dolore magna aliqua. Ut enim ad minim veniam, quis nostrud exercitation ullamco laboris nisi ut aliquip ex ea commodo consequat. Duis aute irure </w:t>
-      </w:r>
-      <w:r>
+        <w:t>Lorem ipsum dolor sit amet, consectetur adipiscing elit, sed do eiusmod tempor incididunt ut labore et dolore magna aliqua. Ut enim ad minim veniam, quis nostrud exercitation ullamco laboris nisi ut aliquip ex ea commodo consequat. Duis aute irure dolor in reprehenderit in voluptate velit esse cillum dolore eu fugiat nulla pariatur. Excepteur sint occaecat cupidatat non proident, sunt in culpa qui officia deserunt mollit anim id est laborum.</w:t>
+      </w:r>
+    </w:p>
+    <w:p>
+      <w:pPr>
+        <w:pStyle w:val="ThesisFigure"/>
+      </w:pPr>
+      <w:r>
+        <w:rPr>
+          <w:noProof/>
+        </w:rPr>
         <w:lastRenderedPageBreak/>
-        <w:t>dolor in reprehenderit in voluptate velit esse cillum dolore eu fugiat nulla pariatur. Excepteur sint occaecat cupidatat non proident, sunt in culpa qui officia deserunt mollit anim id est laborum.</w:t>
-      </w:r>
-    </w:p>
-    <w:p>
-      <w:pPr>
-        <w:pStyle w:val="ThesisFigure"/>
-      </w:pPr>
-      <w:r>
-        <w:rPr>
-          <w:noProof/>
-        </w:rPr>
         <mc:AlternateContent>
           <mc:Choice Requires="wps">
             <w:drawing>
-              <wp:inline distT="0" distB="0" distL="0" distR="0" wp14:anchorId="104D170F" wp14:editId="787A4215">
+              <wp:inline distT="0" distB="0" distL="0" distR="0" wp14:anchorId="44B39913" wp14:editId="39043E3A">
                 <wp:extent cx="4314825" cy="1247775"/>
                 <wp:effectExtent l="0" t="0" r="28575" b="28575"/>
                 <wp:docPr id="4" name="Rectangle 4"/>
@@ -8719,7 +8789,7 @@
           </mc:Choice>
           <mc:Fallback>
             <w:pict>
-              <v:rect w14:anchorId="1230F2BC" id="Rectangle 4" o:spid="_x0000_s1026" style="width:339.75pt;height:98.25pt;visibility:visible;mso-wrap-style:square;mso-left-percent:-10001;mso-top-percent:-10001;mso-position-horizontal:absolute;mso-position-horizontal-relative:char;mso-position-vertical:absolute;mso-position-vertical-relative:line;mso-left-percent:-10001;mso-top-percent:-10001;v-text-anchor:middle" o:gfxdata="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" filled="f" strokecolor="#1f3763 [1604]" strokeweight="1pt">
+              <v:rect w14:anchorId="0CA4CEC2" id="Rectangle 4" o:spid="_x0000_s1026" style="width:339.75pt;height:98.25pt;visibility:visible;mso-wrap-style:square;mso-left-percent:-10001;mso-top-percent:-10001;mso-position-horizontal:absolute;mso-position-horizontal-relative:char;mso-position-vertical:absolute;mso-position-vertical-relative:line;mso-left-percent:-10001;mso-top-percent:-10001;v-text-anchor:middle" o:gfxdata="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" filled="f" strokecolor="#1f3763 [1604]" strokeweight="1pt">
                 <w10:anchorlock/>
               </v:rect>
             </w:pict>
@@ -8735,25 +8805,35 @@
           <w:specVanish/>
         </w:rPr>
       </w:pPr>
-      <w:bookmarkStart w:id="36" w:name="_Toc63266607"/>
-      <w:r>
-        <w:t xml:space="preserve">Figure </w:t>
-      </w:r>
-      <w:fldSimple w:instr=" SEQ Figure \* ARABIC ">
-        <w:r>
-          <w:rPr>
-            <w:noProof/>
-          </w:rPr>
-          <w:t>4</w:t>
-        </w:r>
-      </w:fldSimple>
-      <w:r>
-        <w:t>.</w:t>
-      </w:r>
-      <w:r>
-        <w:t>1. Title of figure 1.</w:t>
-      </w:r>
-      <w:bookmarkEnd w:id="36"/>
+      <w:bookmarkStart w:id="35" w:name="_Toc63701418"/>
+      <w:r>
+        <w:t>Figure 4.</w:t>
+      </w:r>
+      <w:r>
+        <w:fldChar w:fldCharType="begin"/>
+      </w:r>
+      <w:r>
+        <w:instrText xml:space="preserve"> SEQ Figure_4. \* ARABIC </w:instrText>
+      </w:r>
+      <w:r>
+        <w:fldChar w:fldCharType="separate"/>
+      </w:r>
+      <w:r>
+        <w:rPr>
+          <w:noProof/>
+        </w:rPr>
+        <w:t>1</w:t>
+      </w:r>
+      <w:r>
+        <w:rPr>
+          <w:noProof/>
+        </w:rPr>
+        <w:fldChar w:fldCharType="end"/>
+      </w:r>
+      <w:r>
+        <w:t>. Title of Figure 4.1.</w:t>
+      </w:r>
+      <w:bookmarkEnd w:id="35"/>
     </w:p>
     <w:p>
       <w:pPr>
@@ -9036,25 +9116,35 @@
           <w:specVanish/>
         </w:rPr>
       </w:pPr>
-      <w:bookmarkStart w:id="37" w:name="_Toc63266535"/>
-      <w:r>
-        <w:t xml:space="preserve">Table </w:t>
-      </w:r>
-      <w:fldSimple w:instr=" SEQ Table \* ARABIC ">
-        <w:r>
-          <w:rPr>
-            <w:noProof/>
-          </w:rPr>
-          <w:t>4</w:t>
-        </w:r>
-      </w:fldSimple>
-      <w:r>
-        <w:t>.1. Title of table 1.</w:t>
-      </w:r>
-      <w:bookmarkEnd w:id="37"/>
-      <w:r>
-        <w:t xml:space="preserve"> </w:t>
-      </w:r>
+      <w:bookmarkStart w:id="36" w:name="_Toc63701425"/>
+      <w:r>
+        <w:t>Table 4.</w:t>
+      </w:r>
+      <w:r>
+        <w:fldChar w:fldCharType="begin"/>
+      </w:r>
+      <w:r>
+        <w:instrText xml:space="preserve"> SEQ Table_4. \* ARABIC </w:instrText>
+      </w:r>
+      <w:r>
+        <w:fldChar w:fldCharType="separate"/>
+      </w:r>
+      <w:r>
+        <w:rPr>
+          <w:noProof/>
+        </w:rPr>
+        <w:t>1</w:t>
+      </w:r>
+      <w:r>
+        <w:rPr>
+          <w:noProof/>
+        </w:rPr>
+        <w:fldChar w:fldCharType="end"/>
+      </w:r>
+      <w:r>
+        <w:t>. Title of Table 4.1.</w:t>
+      </w:r>
+      <w:bookmarkEnd w:id="36"/>
     </w:p>
     <w:p>
       <w:pPr>
@@ -9090,72 +9180,72 @@
       <w:pPr>
         <w:pStyle w:val="ThesisSection"/>
       </w:pPr>
-      <w:bookmarkStart w:id="38" w:name="_Toc63611564"/>
+      <w:bookmarkStart w:id="37" w:name="_Toc63701392"/>
       <w:r>
         <w:lastRenderedPageBreak/>
         <w:t>Chapter 3</w:t>
       </w:r>
+      <w:bookmarkEnd w:id="37"/>
+    </w:p>
+    <w:p>
+      <w:pPr>
+        <w:pStyle w:val="ThesisHeading"/>
+      </w:pPr>
+      <w:bookmarkStart w:id="38" w:name="_Toc63701393"/>
+      <w:r>
+        <w:t>Header</w:t>
+      </w:r>
       <w:bookmarkEnd w:id="38"/>
     </w:p>
     <w:p>
       <w:pPr>
+        <w:pStyle w:val="ThesisSubheading"/>
+      </w:pPr>
+      <w:bookmarkStart w:id="39" w:name="_Toc63701394"/>
+      <w:r>
+        <w:t>Subheader</w:t>
+      </w:r>
+      <w:bookmarkEnd w:id="39"/>
+    </w:p>
+    <w:p>
+      <w:pPr>
+        <w:pStyle w:val="ThesisSub-subheading"/>
+      </w:pPr>
+      <w:bookmarkStart w:id="40" w:name="_Toc63701395"/>
+      <w:r>
+        <w:t>Sub-subheader</w:t>
+      </w:r>
+      <w:bookmarkEnd w:id="40"/>
+    </w:p>
+    <w:p>
+      <w:pPr>
+        <w:pStyle w:val="ThesisSubheading"/>
+      </w:pPr>
+      <w:bookmarkStart w:id="41" w:name="_Toc63701396"/>
+      <w:r>
+        <w:t>Next subheader</w:t>
+      </w:r>
+      <w:bookmarkEnd w:id="41"/>
+    </w:p>
+    <w:p>
+      <w:pPr>
         <w:pStyle w:val="ThesisHeading"/>
       </w:pPr>
-      <w:bookmarkStart w:id="39" w:name="_Toc63611565"/>
-      <w:r>
-        <w:t>Header</w:t>
-      </w:r>
-      <w:bookmarkEnd w:id="39"/>
+      <w:bookmarkStart w:id="42" w:name="_Toc63701397"/>
+      <w:r>
+        <w:t>Next Header</w:t>
+      </w:r>
+      <w:bookmarkEnd w:id="42"/>
     </w:p>
     <w:p>
       <w:pPr>
         <w:pStyle w:val="ThesisSubheading"/>
       </w:pPr>
-      <w:bookmarkStart w:id="40" w:name="_Toc63611566"/>
-      <w:r>
-        <w:t>Subheader</w:t>
-      </w:r>
-      <w:bookmarkEnd w:id="40"/>
-    </w:p>
-    <w:p>
-      <w:pPr>
-        <w:pStyle w:val="ThesisSub-subheading"/>
-      </w:pPr>
-      <w:bookmarkStart w:id="41" w:name="_Toc63611567"/>
-      <w:r>
-        <w:t>Sub-subheader</w:t>
-      </w:r>
-      <w:bookmarkEnd w:id="41"/>
-    </w:p>
-    <w:p>
-      <w:pPr>
-        <w:pStyle w:val="ThesisSubheading"/>
-      </w:pPr>
-      <w:bookmarkStart w:id="42" w:name="_Toc63611568"/>
+      <w:bookmarkStart w:id="43" w:name="_Toc63701398"/>
       <w:r>
         <w:t>Next subheader</w:t>
       </w:r>
-      <w:bookmarkEnd w:id="42"/>
-    </w:p>
-    <w:p>
-      <w:pPr>
-        <w:pStyle w:val="ThesisHeading"/>
-      </w:pPr>
-      <w:bookmarkStart w:id="43" w:name="_Toc63611569"/>
-      <w:r>
-        <w:t>Next Header</w:t>
-      </w:r>
       <w:bookmarkEnd w:id="43"/>
-    </w:p>
-    <w:p>
-      <w:pPr>
-        <w:pStyle w:val="ThesisSubheading"/>
-      </w:pPr>
-      <w:bookmarkStart w:id="44" w:name="_Toc63611570"/>
-      <w:r>
-        <w:t>Next subheader</w:t>
-      </w:r>
-      <w:bookmarkEnd w:id="44"/>
     </w:p>
     <w:p>
       <w:pPr>
@@ -9177,7 +9267,7 @@
         <mc:AlternateContent>
           <mc:Choice Requires="wps">
             <w:drawing>
-              <wp:inline distT="0" distB="0" distL="0" distR="0" wp14:anchorId="05462335" wp14:editId="6EC15A3B">
+              <wp:inline distT="0" distB="0" distL="0" distR="0" wp14:anchorId="72D4061E" wp14:editId="4AFB9EF0">
                 <wp:extent cx="4314825" cy="1247775"/>
                 <wp:effectExtent l="0" t="0" r="28575" b="28575"/>
                 <wp:docPr id="5" name="Rectangle 5"/>
@@ -9226,7 +9316,7 @@
           </mc:Choice>
           <mc:Fallback>
             <w:pict>
-              <v:rect w14:anchorId="4C1FD424" id="Rectangle 5" o:spid="_x0000_s1026" style="width:339.75pt;height:98.25pt;visibility:visible;mso-wrap-style:square;mso-left-percent:-10001;mso-top-percent:-10001;mso-position-horizontal:absolute;mso-position-horizontal-relative:char;mso-position-vertical:absolute;mso-position-vertical-relative:line;mso-left-percent:-10001;mso-top-percent:-10001;v-text-anchor:middle" o:gfxdata="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" filled="f" strokecolor="#1f3763 [1604]" strokeweight="1pt">
+              <v:rect w14:anchorId="1DD8ECF3" id="Rectangle 5" o:spid="_x0000_s1026" style="width:339.75pt;height:98.25pt;visibility:visible;mso-wrap-style:square;mso-left-percent:-10001;mso-top-percent:-10001;mso-position-horizontal:absolute;mso-position-horizontal-relative:char;mso-position-vertical:absolute;mso-position-vertical-relative:line;mso-left-percent:-10001;mso-top-percent:-10001;v-text-anchor:middle" o:gfxdata="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" filled="f" strokecolor="#1f3763 [1604]" strokeweight="1pt">
                 <w10:anchorlock/>
               </v:rect>
             </w:pict>
@@ -9242,25 +9332,35 @@
           <w:specVanish/>
         </w:rPr>
       </w:pPr>
-      <w:bookmarkStart w:id="45" w:name="_Toc63266608"/>
-      <w:r>
-        <w:t xml:space="preserve">Figure </w:t>
-      </w:r>
-      <w:fldSimple w:instr=" SEQ Figure \* ARABIC ">
-        <w:r>
-          <w:rPr>
-            <w:noProof/>
-          </w:rPr>
-          <w:t>5</w:t>
-        </w:r>
-      </w:fldSimple>
-      <w:r>
-        <w:t>.</w:t>
-      </w:r>
-      <w:r>
-        <w:t>1. Title of figure 1.</w:t>
-      </w:r>
-      <w:bookmarkEnd w:id="45"/>
+      <w:bookmarkStart w:id="44" w:name="_Toc63701419"/>
+      <w:r>
+        <w:t>Figure 5.</w:t>
+      </w:r>
+      <w:r>
+        <w:fldChar w:fldCharType="begin"/>
+      </w:r>
+      <w:r>
+        <w:instrText xml:space="preserve"> SEQ Figure_5. \* ARABIC </w:instrText>
+      </w:r>
+      <w:r>
+        <w:fldChar w:fldCharType="separate"/>
+      </w:r>
+      <w:r>
+        <w:rPr>
+          <w:noProof/>
+        </w:rPr>
+        <w:t>1</w:t>
+      </w:r>
+      <w:r>
+        <w:rPr>
+          <w:noProof/>
+        </w:rPr>
+        <w:fldChar w:fldCharType="end"/>
+      </w:r>
+      <w:r>
+        <w:t>. Title of Figure 5.1.</w:t>
+      </w:r>
+      <w:bookmarkEnd w:id="44"/>
     </w:p>
     <w:p>
       <w:pPr>
@@ -9543,25 +9643,35 @@
           <w:specVanish/>
         </w:rPr>
       </w:pPr>
-      <w:bookmarkStart w:id="46" w:name="_Toc63266536"/>
-      <w:r>
-        <w:t xml:space="preserve">Table </w:t>
-      </w:r>
-      <w:fldSimple w:instr=" SEQ Table \* ARABIC ">
-        <w:r>
-          <w:rPr>
-            <w:noProof/>
-          </w:rPr>
-          <w:t>5</w:t>
-        </w:r>
-      </w:fldSimple>
-      <w:r>
-        <w:t>.1. Title of table 1.</w:t>
-      </w:r>
-      <w:bookmarkEnd w:id="46"/>
-      <w:r>
-        <w:t xml:space="preserve"> </w:t>
-      </w:r>
+      <w:bookmarkStart w:id="45" w:name="_Toc63701426"/>
+      <w:r>
+        <w:t>Table 5.</w:t>
+      </w:r>
+      <w:r>
+        <w:fldChar w:fldCharType="begin"/>
+      </w:r>
+      <w:r>
+        <w:instrText xml:space="preserve"> SEQ Table_5. \* ARABIC </w:instrText>
+      </w:r>
+      <w:r>
+        <w:fldChar w:fldCharType="separate"/>
+      </w:r>
+      <w:r>
+        <w:rPr>
+          <w:noProof/>
+        </w:rPr>
+        <w:t>1</w:t>
+      </w:r>
+      <w:r>
+        <w:rPr>
+          <w:noProof/>
+        </w:rPr>
+        <w:fldChar w:fldCharType="end"/>
+      </w:r>
+      <w:r>
+        <w:t>. Title of Table 5.1.</w:t>
+      </w:r>
+      <w:bookmarkEnd w:id="45"/>
     </w:p>
     <w:p>
       <w:pPr>
@@ -9597,72 +9707,72 @@
       <w:pPr>
         <w:pStyle w:val="ThesisSection"/>
       </w:pPr>
-      <w:bookmarkStart w:id="47" w:name="_Toc63611571"/>
+      <w:bookmarkStart w:id="46" w:name="_Toc63701399"/>
       <w:r>
         <w:lastRenderedPageBreak/>
         <w:t>Chapter 4</w:t>
       </w:r>
+      <w:bookmarkEnd w:id="46"/>
+    </w:p>
+    <w:p>
+      <w:pPr>
+        <w:pStyle w:val="ThesisHeading"/>
+      </w:pPr>
+      <w:bookmarkStart w:id="47" w:name="_Toc63701400"/>
+      <w:r>
+        <w:t>Header</w:t>
+      </w:r>
       <w:bookmarkEnd w:id="47"/>
     </w:p>
     <w:p>
       <w:pPr>
+        <w:pStyle w:val="ThesisSubheading"/>
+      </w:pPr>
+      <w:bookmarkStart w:id="48" w:name="_Toc63701401"/>
+      <w:r>
+        <w:t>Subheader</w:t>
+      </w:r>
+      <w:bookmarkEnd w:id="48"/>
+    </w:p>
+    <w:p>
+      <w:pPr>
+        <w:pStyle w:val="ThesisSub-subheading"/>
+      </w:pPr>
+      <w:bookmarkStart w:id="49" w:name="_Toc63701402"/>
+      <w:r>
+        <w:t>Sub-subheader</w:t>
+      </w:r>
+      <w:bookmarkEnd w:id="49"/>
+    </w:p>
+    <w:p>
+      <w:pPr>
+        <w:pStyle w:val="ThesisSubheading"/>
+      </w:pPr>
+      <w:bookmarkStart w:id="50" w:name="_Toc63701403"/>
+      <w:r>
+        <w:t>Next subheader</w:t>
+      </w:r>
+      <w:bookmarkEnd w:id="50"/>
+    </w:p>
+    <w:p>
+      <w:pPr>
         <w:pStyle w:val="ThesisHeading"/>
       </w:pPr>
-      <w:bookmarkStart w:id="48" w:name="_Toc63611572"/>
-      <w:r>
-        <w:t>Header</w:t>
-      </w:r>
-      <w:bookmarkEnd w:id="48"/>
+      <w:bookmarkStart w:id="51" w:name="_Toc63701404"/>
+      <w:r>
+        <w:t>Next Header</w:t>
+      </w:r>
+      <w:bookmarkEnd w:id="51"/>
     </w:p>
     <w:p>
       <w:pPr>
         <w:pStyle w:val="ThesisSubheading"/>
       </w:pPr>
-      <w:bookmarkStart w:id="49" w:name="_Toc63611573"/>
-      <w:r>
-        <w:t>Subheader</w:t>
-      </w:r>
-      <w:bookmarkEnd w:id="49"/>
-    </w:p>
-    <w:p>
-      <w:pPr>
-        <w:pStyle w:val="ThesisSub-subheading"/>
-      </w:pPr>
-      <w:bookmarkStart w:id="50" w:name="_Toc63611574"/>
-      <w:r>
-        <w:t>Sub-subheader</w:t>
-      </w:r>
-      <w:bookmarkEnd w:id="50"/>
-    </w:p>
-    <w:p>
-      <w:pPr>
-        <w:pStyle w:val="ThesisSubheading"/>
-      </w:pPr>
-      <w:bookmarkStart w:id="51" w:name="_Toc63611575"/>
+      <w:bookmarkStart w:id="52" w:name="_Toc63701405"/>
       <w:r>
         <w:t>Next subheader</w:t>
       </w:r>
-      <w:bookmarkEnd w:id="51"/>
-    </w:p>
-    <w:p>
-      <w:pPr>
-        <w:pStyle w:val="ThesisHeading"/>
-      </w:pPr>
-      <w:bookmarkStart w:id="52" w:name="_Toc63611576"/>
-      <w:r>
-        <w:t>Next Header</w:t>
-      </w:r>
       <w:bookmarkEnd w:id="52"/>
-    </w:p>
-    <w:p>
-      <w:pPr>
-        <w:pStyle w:val="ThesisSubheading"/>
-      </w:pPr>
-      <w:bookmarkStart w:id="53" w:name="_Toc63611577"/>
-      <w:r>
-        <w:t>Next subheader</w:t>
-      </w:r>
-      <w:bookmarkEnd w:id="53"/>
     </w:p>
     <w:p>
       <w:pPr>
@@ -9684,7 +9794,7 @@
         <mc:AlternateContent>
           <mc:Choice Requires="wps">
             <w:drawing>
-              <wp:inline distT="0" distB="0" distL="0" distR="0" wp14:anchorId="0AAF6932" wp14:editId="06635C0A">
+              <wp:inline distT="0" distB="0" distL="0" distR="0" wp14:anchorId="320D48B6" wp14:editId="42AB3AB2">
                 <wp:extent cx="4314825" cy="1247775"/>
                 <wp:effectExtent l="0" t="0" r="28575" b="28575"/>
                 <wp:docPr id="6" name="Rectangle 6"/>
@@ -9733,7 +9843,7 @@
           </mc:Choice>
           <mc:Fallback>
             <w:pict>
-              <v:rect w14:anchorId="47973509" id="Rectangle 6" o:spid="_x0000_s1026" style="width:339.75pt;height:98.25pt;visibility:visible;mso-wrap-style:square;mso-left-percent:-10001;mso-top-percent:-10001;mso-position-horizontal:absolute;mso-position-horizontal-relative:char;mso-position-vertical:absolute;mso-position-vertical-relative:line;mso-left-percent:-10001;mso-top-percent:-10001;v-text-anchor:middle" o:gfxdata="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" filled="f" strokecolor="#1f3763 [1604]" strokeweight="1pt">
+              <v:rect w14:anchorId="1EFA1A24" id="Rectangle 6" o:spid="_x0000_s1026" style="width:339.75pt;height:98.25pt;visibility:visible;mso-wrap-style:square;mso-left-percent:-10001;mso-top-percent:-10001;mso-position-horizontal:absolute;mso-position-horizontal-relative:char;mso-position-vertical:absolute;mso-position-vertical-relative:line;mso-left-percent:-10001;mso-top-percent:-10001;v-text-anchor:middle" o:gfxdata="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" filled="f" strokecolor="#1f3763 [1604]" strokeweight="1pt">
                 <w10:anchorlock/>
               </v:rect>
             </w:pict>
@@ -9749,25 +9859,41 @@
           <w:specVanish/>
         </w:rPr>
       </w:pPr>
-      <w:bookmarkStart w:id="54" w:name="_Toc63266609"/>
-      <w:r>
-        <w:t xml:space="preserve">Figure </w:t>
-      </w:r>
-      <w:fldSimple w:instr=" SEQ Figure \* ARABIC ">
-        <w:r>
-          <w:rPr>
-            <w:noProof/>
-          </w:rPr>
-          <w:t>6</w:t>
-        </w:r>
-      </w:fldSimple>
-      <w:r>
-        <w:t>.</w:t>
-      </w:r>
-      <w:r>
-        <w:t>1. Title of figure 1.</w:t>
-      </w:r>
-      <w:bookmarkEnd w:id="54"/>
+      <w:bookmarkStart w:id="53" w:name="_Toc63701420"/>
+      <w:r>
+        <w:t>Figure 6.</w:t>
+      </w:r>
+      <w:r>
+        <w:fldChar w:fldCharType="begin"/>
+      </w:r>
+      <w:r>
+        <w:instrText xml:space="preserve"> SEQ Figure_6. \* ARABIC </w:instrText>
+      </w:r>
+      <w:r>
+        <w:fldChar w:fldCharType="separate"/>
+      </w:r>
+      <w:r>
+        <w:rPr>
+          <w:noProof/>
+        </w:rPr>
+        <w:t>1</w:t>
+      </w:r>
+      <w:r>
+        <w:rPr>
+          <w:noProof/>
+        </w:rPr>
+        <w:fldChar w:fldCharType="end"/>
+      </w:r>
+      <w:r>
+        <w:t xml:space="preserve">. Title </w:t>
+      </w:r>
+      <w:r>
+        <w:t>of</w:t>
+      </w:r>
+      <w:r>
+        <w:t xml:space="preserve"> Figure 6.1.</w:t>
+      </w:r>
+      <w:bookmarkEnd w:id="53"/>
     </w:p>
     <w:p>
       <w:pPr>
@@ -10050,25 +10176,35 @@
           <w:specVanish/>
         </w:rPr>
       </w:pPr>
-      <w:bookmarkStart w:id="55" w:name="_Toc63266537"/>
-      <w:r>
-        <w:t xml:space="preserve">Table </w:t>
-      </w:r>
-      <w:fldSimple w:instr=" SEQ Table \* ARABIC ">
-        <w:r>
-          <w:rPr>
-            <w:noProof/>
-          </w:rPr>
-          <w:t>6</w:t>
-        </w:r>
-      </w:fldSimple>
-      <w:r>
-        <w:t>.1. Title of table 1.</w:t>
-      </w:r>
-      <w:bookmarkEnd w:id="55"/>
-      <w:r>
-        <w:t xml:space="preserve"> </w:t>
-      </w:r>
+      <w:bookmarkStart w:id="54" w:name="_Toc63701427"/>
+      <w:r>
+        <w:t>Table 6.</w:t>
+      </w:r>
+      <w:r>
+        <w:fldChar w:fldCharType="begin"/>
+      </w:r>
+      <w:r>
+        <w:instrText xml:space="preserve"> SEQ Table_6. \* ARABIC </w:instrText>
+      </w:r>
+      <w:r>
+        <w:fldChar w:fldCharType="separate"/>
+      </w:r>
+      <w:r>
+        <w:rPr>
+          <w:noProof/>
+        </w:rPr>
+        <w:t>1</w:t>
+      </w:r>
+      <w:r>
+        <w:rPr>
+          <w:noProof/>
+        </w:rPr>
+        <w:fldChar w:fldCharType="end"/>
+      </w:r>
+      <w:r>
+        <w:t>. Title of Table 6.1.</w:t>
+      </w:r>
+      <w:bookmarkEnd w:id="54"/>
     </w:p>
     <w:p>
       <w:pPr>
@@ -10104,72 +10240,62 @@
       <w:pPr>
         <w:pStyle w:val="ThesisSection"/>
       </w:pPr>
-      <w:bookmarkStart w:id="56" w:name="_Toc63611578"/>
+      <w:bookmarkStart w:id="55" w:name="_Toc63701406"/>
       <w:r>
         <w:lastRenderedPageBreak/>
         <w:t>Discussion</w:t>
       </w:r>
+      <w:bookmarkEnd w:id="55"/>
+    </w:p>
+    <w:p>
+      <w:pPr>
+        <w:pStyle w:val="ThesisHeading"/>
+      </w:pPr>
+      <w:bookmarkStart w:id="56" w:name="_Toc63701407"/>
+      <w:r>
+        <w:t>Header</w:t>
+      </w:r>
       <w:bookmarkEnd w:id="56"/>
     </w:p>
     <w:p>
       <w:pPr>
+        <w:pStyle w:val="ThesisSubheading"/>
+      </w:pPr>
+      <w:bookmarkStart w:id="57" w:name="_Toc63701408"/>
+      <w:r>
+        <w:t>Subheader</w:t>
+      </w:r>
+      <w:bookmarkEnd w:id="57"/>
+    </w:p>
+    <w:p>
+      <w:pPr>
+        <w:pStyle w:val="ThesisSub-subheading"/>
+      </w:pPr>
+      <w:bookmarkStart w:id="58" w:name="_Toc63701409"/>
+      <w:r>
+        <w:t>Sub-subheader</w:t>
+      </w:r>
+      <w:bookmarkEnd w:id="58"/>
+    </w:p>
+    <w:p>
+      <w:pPr>
         <w:pStyle w:val="ThesisHeading"/>
       </w:pPr>
-      <w:bookmarkStart w:id="57" w:name="_Toc63611579"/>
-      <w:r>
-        <w:t>Header</w:t>
-      </w:r>
-      <w:bookmarkEnd w:id="57"/>
+      <w:bookmarkStart w:id="59" w:name="_Toc63701410"/>
+      <w:r>
+        <w:t>Next Header</w:t>
+      </w:r>
+      <w:bookmarkEnd w:id="59"/>
     </w:p>
     <w:p>
       <w:pPr>
         <w:pStyle w:val="ThesisSubheading"/>
       </w:pPr>
-      <w:bookmarkStart w:id="58" w:name="_Toc63611580"/>
-      <w:r>
-        <w:t>Subheader</w:t>
-      </w:r>
-      <w:bookmarkEnd w:id="58"/>
-    </w:p>
-    <w:p>
-      <w:pPr>
-        <w:pStyle w:val="ThesisSub-subheading"/>
-      </w:pPr>
-      <w:bookmarkStart w:id="59" w:name="_Toc63611581"/>
-      <w:r>
-        <w:t>Sub-subheader</w:t>
-      </w:r>
-      <w:bookmarkEnd w:id="59"/>
-    </w:p>
-    <w:p>
-      <w:pPr>
-        <w:pStyle w:val="ThesisSubheading"/>
-      </w:pPr>
-      <w:bookmarkStart w:id="60" w:name="_Toc63611582"/>
+      <w:bookmarkStart w:id="60" w:name="_Toc63701411"/>
       <w:r>
         <w:t>Next subheader</w:t>
       </w:r>
       <w:bookmarkEnd w:id="60"/>
-    </w:p>
-    <w:p>
-      <w:pPr>
-        <w:pStyle w:val="ThesisHeading"/>
-      </w:pPr>
-      <w:bookmarkStart w:id="61" w:name="_Toc63611583"/>
-      <w:r>
-        <w:t>Next Header</w:t>
-      </w:r>
-      <w:bookmarkEnd w:id="61"/>
-    </w:p>
-    <w:p>
-      <w:pPr>
-        <w:pStyle w:val="ThesisSubheading"/>
-      </w:pPr>
-      <w:bookmarkStart w:id="62" w:name="_Toc63611584"/>
-      <w:r>
-        <w:t>Next subheader</w:t>
-      </w:r>
-      <w:bookmarkEnd w:id="62"/>
     </w:p>
     <w:p>
       <w:pPr>
@@ -10191,7 +10317,7 @@
         <mc:AlternateContent>
           <mc:Choice Requires="wps">
             <w:drawing>
-              <wp:inline distT="0" distB="0" distL="0" distR="0" wp14:anchorId="2CCE99F1" wp14:editId="0CF46FC5">
+              <wp:inline distT="0" distB="0" distL="0" distR="0" wp14:anchorId="3DF78A91" wp14:editId="5C8BB697">
                 <wp:extent cx="4314825" cy="1247775"/>
                 <wp:effectExtent l="0" t="0" r="28575" b="28575"/>
                 <wp:docPr id="7" name="Rectangle 7"/>
@@ -10240,7 +10366,7 @@
           </mc:Choice>
           <mc:Fallback>
             <w:pict>
-              <v:rect w14:anchorId="026AC43C" id="Rectangle 7" o:spid="_x0000_s1026" style="width:339.75pt;height:98.25pt;visibility:visible;mso-wrap-style:square;mso-left-percent:-10001;mso-top-percent:-10001;mso-position-horizontal:absolute;mso-position-horizontal-relative:char;mso-position-vertical:absolute;mso-position-vertical-relative:line;mso-left-percent:-10001;mso-top-percent:-10001;v-text-anchor:middle" o:gfxdata="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" filled="f" strokecolor="#1f3763 [1604]" strokeweight="1pt">
+              <v:rect w14:anchorId="57D6FF70" id="Rectangle 7" o:spid="_x0000_s1026" style="width:339.75pt;height:98.25pt;visibility:visible;mso-wrap-style:square;mso-left-percent:-10001;mso-top-percent:-10001;mso-position-horizontal:absolute;mso-position-horizontal-relative:char;mso-position-vertical:absolute;mso-position-vertical-relative:line;mso-left-percent:-10001;mso-top-percent:-10001;v-text-anchor:middle" o:gfxdata="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" filled="f" strokecolor="#1f3763 [1604]" strokeweight="1pt">
                 <w10:anchorlock/>
               </v:rect>
             </w:pict>
@@ -10256,25 +10382,41 @@
           <w:specVanish/>
         </w:rPr>
       </w:pPr>
-      <w:bookmarkStart w:id="63" w:name="_Toc63266610"/>
-      <w:r>
-        <w:t xml:space="preserve">Figure </w:t>
-      </w:r>
-      <w:fldSimple w:instr=" SEQ Figure \* ARABIC ">
-        <w:r>
-          <w:rPr>
-            <w:noProof/>
-          </w:rPr>
-          <w:t>7</w:t>
-        </w:r>
-      </w:fldSimple>
-      <w:r>
-        <w:t>.</w:t>
-      </w:r>
-      <w:r>
-        <w:t>1. Title of figure 1.</w:t>
-      </w:r>
-      <w:bookmarkEnd w:id="63"/>
+      <w:bookmarkStart w:id="61" w:name="_Toc63701421"/>
+      <w:r>
+        <w:t>Figure 7.</w:t>
+      </w:r>
+      <w:r>
+        <w:fldChar w:fldCharType="begin"/>
+      </w:r>
+      <w:r>
+        <w:instrText xml:space="preserve"> SEQ Figure_7. \* ARABIC </w:instrText>
+      </w:r>
+      <w:r>
+        <w:fldChar w:fldCharType="separate"/>
+      </w:r>
+      <w:r>
+        <w:rPr>
+          <w:noProof/>
+        </w:rPr>
+        <w:t>1</w:t>
+      </w:r>
+      <w:r>
+        <w:rPr>
+          <w:noProof/>
+        </w:rPr>
+        <w:fldChar w:fldCharType="end"/>
+      </w:r>
+      <w:r>
+        <w:t xml:space="preserve">. Title </w:t>
+      </w:r>
+      <w:r>
+        <w:t>of</w:t>
+      </w:r>
+      <w:r>
+        <w:t xml:space="preserve"> Figure 7.1.</w:t>
+      </w:r>
+      <w:bookmarkEnd w:id="61"/>
     </w:p>
     <w:p>
       <w:pPr>
@@ -10557,22 +10699,35 @@
           <w:specVanish/>
         </w:rPr>
       </w:pPr>
-      <w:bookmarkStart w:id="64" w:name="_Toc63266538"/>
-      <w:r>
-        <w:t xml:space="preserve">Table </w:t>
-      </w:r>
-      <w:fldSimple w:instr=" SEQ Table \* ARABIC ">
-        <w:r>
-          <w:rPr>
-            <w:noProof/>
-          </w:rPr>
-          <w:t>7</w:t>
-        </w:r>
-      </w:fldSimple>
-      <w:r>
-        <w:t>.1. Title of table 1.</w:t>
-      </w:r>
-      <w:bookmarkEnd w:id="64"/>
+      <w:bookmarkStart w:id="62" w:name="_Toc63701428"/>
+      <w:r>
+        <w:t>Table 7.</w:t>
+      </w:r>
+      <w:r>
+        <w:fldChar w:fldCharType="begin"/>
+      </w:r>
+      <w:r>
+        <w:instrText xml:space="preserve"> SEQ Table_7. \* ARABIC </w:instrText>
+      </w:r>
+      <w:r>
+        <w:fldChar w:fldCharType="separate"/>
+      </w:r>
+      <w:r>
+        <w:rPr>
+          <w:noProof/>
+        </w:rPr>
+        <w:t>1</w:t>
+      </w:r>
+      <w:r>
+        <w:rPr>
+          <w:noProof/>
+        </w:rPr>
+        <w:fldChar w:fldCharType="end"/>
+      </w:r>
+      <w:r>
+        <w:t>. Title of Table 7.1.</w:t>
+      </w:r>
+      <w:bookmarkEnd w:id="62"/>
       <w:r>
         <w:t xml:space="preserve"> </w:t>
       </w:r>
@@ -10611,17 +10766,68 @@
       <w:pPr>
         <w:pStyle w:val="ThesisSection"/>
       </w:pPr>
-      <w:bookmarkStart w:id="65" w:name="_Toc63611585"/>
+      <w:bookmarkStart w:id="63" w:name="_Toc63701412"/>
       <w:r>
         <w:lastRenderedPageBreak/>
         <w:t>References</w:t>
       </w:r>
+      <w:bookmarkEnd w:id="63"/>
+    </w:p>
+    <w:p>
+      <w:pPr>
+        <w:pStyle w:val="ThesisBodyIndent"/>
+        <w:ind w:firstLine="0"/>
+        <w:sectPr>
+          <w:type w:val="oddPage"/>
+          <w:pgSz w:w="11906" w:h="16838"/>
+          <w:pgMar w:top="1985" w:right="1418" w:bottom="1985" w:left="2552" w:header="1134" w:footer="1134" w:gutter="0"/>
+          <w:cols w:space="708"/>
+          <w:titlePg/>
+          <w:docGrid w:linePitch="360"/>
+        </w:sectPr>
+      </w:pPr>
+      <w:r>
+        <w:fldChar w:fldCharType="begin"/>
+      </w:r>
+      <w:r>
+        <w:instrText xml:space="preserve"> BIBLIOGRAPHY  \l 2057 </w:instrText>
+      </w:r>
+      <w:r>
+        <w:fldChar w:fldCharType="separate"/>
+      </w:r>
+      <w:r>
+        <w:rPr>
+          <w:b/>
+          <w:bCs/>
+          <w:noProof/>
+          <w:lang w:val="en-US"/>
+        </w:rPr>
+        <w:t>There are no sources in the current document.</w:t>
+      </w:r>
+      <w:r>
+        <w:fldChar w:fldCharType="end"/>
+      </w:r>
+    </w:p>
+    <w:p>
+      <w:pPr>
+        <w:pStyle w:val="ThesisSection"/>
+      </w:pPr>
+      <w:bookmarkStart w:id="64" w:name="_Toc63701413"/>
+      <w:r>
+        <w:lastRenderedPageBreak/>
+        <w:t>Appendix</w:t>
+      </w:r>
+      <w:bookmarkEnd w:id="64"/>
+    </w:p>
+    <w:p>
+      <w:pPr>
+        <w:pStyle w:val="ThesisHeading"/>
+      </w:pPr>
+      <w:bookmarkStart w:id="65" w:name="_Toc63701414"/>
+      <w:r>
+        <w:t>Appendix 1</w:t>
+      </w:r>
       <w:bookmarkEnd w:id="65"/>
-    </w:p>
-    <w:p>
-      <w:pPr>
-        <w:pStyle w:val="ThesisBody"/>
-      </w:pPr>
     </w:p>
     <w:sectPr>
       <w:type w:val="oddPage"/>
@@ -11109,7 +11315,7 @@
         <w:spacing w:val="20"/>
         <w:sz w:val="20"/>
       </w:rPr>
-      <w:t>1</w:t>
+      <w:t>2</w:t>
     </w:r>
     <w:r>
       <w:rPr>
@@ -11129,7 +11335,7 @@
         <w:spacing w:val="20"/>
         <w:sz w:val="20"/>
       </w:rPr>
-      <w:t xml:space="preserve">|  </w:t>
+      <w:t xml:space="preserve">  |  </w:t>
     </w:r>
     <w:r>
       <w:rPr>
@@ -11170,7 +11376,7 @@
         <w:spacing w:val="20"/>
         <w:sz w:val="20"/>
       </w:rPr>
-      <w:t>Introduction</w:t>
+      <w:t>Methods</w:t>
     </w:r>
     <w:r>
       <w:rPr>
@@ -11259,6 +11465,17 @@
         <w:szCs w:val="20"/>
       </w:rPr>
       <w:fldChar w:fldCharType="end"/>
+    </w:r>
+    <w:r>
+      <w:rPr>
+        <w:rFonts w:asciiTheme="majorHAnsi" w:hAnsiTheme="majorHAnsi" w:cstheme="majorHAnsi"/>
+        <w:smallCaps/>
+        <w:color w:val="A5A5A5" w:themeColor="accent3"/>
+        <w:spacing w:val="20"/>
+        <w:sz w:val="20"/>
+        <w:szCs w:val="20"/>
+      </w:rPr>
+      <w:t xml:space="preserve">  </w:t>
     </w:r>
     <w:r>
       <w:rPr>
@@ -12734,7 +12951,7 @@
     <w:uiPriority w:val="9"/>
     <w:semiHidden/>
     <w:qFormat/>
-    <w:rsid w:val="00BC4052"/>
+    <w:rsid w:val="00B4184D"/>
   </w:style>
   <w:style w:type="paragraph" w:styleId="Heading1">
     <w:name w:val="heading 1"/>
@@ -13176,7 +13393,7 @@
     <w:aliases w:val="Thesis Table of Contents Level 1"/>
     <w:basedOn w:val="Normal"/>
     <w:next w:val="Normal"/>
-    <w:uiPriority w:val="39"/>
+    <w:uiPriority w:val="9"/>
     <w:qFormat/>
     <w:rsid w:val="00BC4052"/>
     <w:pPr>
@@ -13199,7 +13416,7 @@
     <w:aliases w:val="Thesis Table of Contents Level 2"/>
     <w:basedOn w:val="Normal"/>
     <w:next w:val="Normal"/>
-    <w:uiPriority w:val="39"/>
+    <w:uiPriority w:val="9"/>
     <w:qFormat/>
     <w:rsid w:val="00BC4052"/>
     <w:pPr>
@@ -13219,7 +13436,7 @@
     <w:aliases w:val="Thesis Table of Contents Level 3"/>
     <w:basedOn w:val="Normal"/>
     <w:next w:val="Normal"/>
-    <w:uiPriority w:val="39"/>
+    <w:uiPriority w:val="9"/>
     <w:qFormat/>
     <w:rsid w:val="00BC4052"/>
     <w:pPr>
@@ -13843,7 +14060,7 @@
     <w:aliases w:val="Thesis Table of Contents Level 4"/>
     <w:basedOn w:val="Normal"/>
     <w:next w:val="Normal"/>
-    <w:uiPriority w:val="39"/>
+    <w:uiPriority w:val="9"/>
     <w:qFormat/>
     <w:rsid w:val="00BC4052"/>
     <w:pPr>

</xml_diff>